<commit_message>
Doplneni jmen do dokumentace
</commit_message>
<xml_diff>
--- a/dokumentace.docx
+++ b/dokumentace.docx
@@ -1,6 +1,6 @@
 
 <file path=word/document.xml><?xml version="1.0" encoding="utf-8"?>
-<w:document xmlns:wpc="http://schemas.microsoft.com/office/word/2010/wordprocessingCanvas" xmlns:cx="http://schemas.microsoft.com/office/drawing/2014/chartex" xmlns:cx1="http://schemas.microsoft.com/office/drawing/2015/9/8/chartex" xmlns:cx2="http://schemas.microsoft.com/office/drawing/2015/10/21/chartex" xmlns:cx3="http://schemas.microsoft.com/office/drawing/2016/5/9/chartex" xmlns:cx4="http://schemas.microsoft.com/office/drawing/2016/5/10/chartex" xmlns:cx5="http://schemas.microsoft.com/office/drawing/2016/5/11/chartex" xmlns:cx6="http://schemas.microsoft.com/office/drawing/2016/5/12/chartex" xmlns:cx7="http://schemas.microsoft.com/office/drawing/2016/5/13/chartex" xmlns:cx8="http://schemas.microsoft.com/office/drawing/2016/5/14/chartex" xmlns:mc="http://schemas.openxmlformats.org/markup-compatibility/2006" xmlns:aink="http://schemas.microsoft.com/office/drawing/2016/ink" xmlns:am3d="http://schemas.microsoft.com/office/drawing/2017/model3d" xmlns:o="urn:schemas-microsoft-com:office:office" xmlns:oel="http://schemas.microsoft.com/office/2019/extlst" xmlns:r="http://schemas.openxmlformats.org/officeDocument/2006/relationships" xmlns:m="http://schemas.openxmlformats.org/officeDocument/2006/math" xmlns:v="urn:schemas-microsoft-com:vml" xmlns:wp14="http://schemas.microsoft.com/office/word/2010/wordprocessingDrawing" xmlns:wp="http://schemas.openxmlformats.org/drawingml/2006/wordprocessingDrawing" xmlns:w10="urn:schemas-microsoft-com:office:word" xmlns:w="http://schemas.openxmlformats.org/wordprocessingml/2006/main" xmlns:w14="http://schemas.microsoft.com/office/word/2010/wordml" xmlns:w15="http://schemas.microsoft.com/office/word/2012/wordml" xmlns:w16cex="http://schemas.microsoft.com/office/word/2018/wordml/cex" xmlns:w16cid="http://schemas.microsoft.com/office/word/2016/wordml/cid" xmlns:w16="http://schemas.microsoft.com/office/word/2018/wordml" xmlns:w16du="http://schemas.microsoft.com/office/word/2023/wordml/word16du" xmlns:w16sdtdh="http://schemas.microsoft.com/office/word/2020/wordml/sdtdatahash" xmlns:w16sdtfl="http://schemas.microsoft.com/office/word/2024/wordml/sdtformatlock" xmlns:w16se="http://schemas.microsoft.com/office/word/2015/wordml/symex" xmlns:wpg="http://schemas.microsoft.com/office/word/2010/wordprocessingGroup" xmlns:wpi="http://schemas.microsoft.com/office/word/2010/wordprocessingInk" xmlns:wne="http://schemas.microsoft.com/office/word/2006/wordml" xmlns:wps="http://schemas.microsoft.com/office/word/2010/wordprocessingShape" mc:Ignorable="w14 w15 w16se w16cid w16 w16cex w16sdtdh w16sdtfl w16du wp14">
+<w:document xmlns:wpc="http://schemas.microsoft.com/office/word/2010/wordprocessingCanvas" xmlns:cx="http://schemas.microsoft.com/office/drawing/2014/chartex" xmlns:cx1="http://schemas.microsoft.com/office/drawing/2015/9/8/chartex" xmlns:cx2="http://schemas.microsoft.com/office/drawing/2015/10/21/chartex" xmlns:cx3="http://schemas.microsoft.com/office/drawing/2016/5/9/chartex" xmlns:cx4="http://schemas.microsoft.com/office/drawing/2016/5/10/chartex" xmlns:cx5="http://schemas.microsoft.com/office/drawing/2016/5/11/chartex" xmlns:cx6="http://schemas.microsoft.com/office/drawing/2016/5/12/chartex" xmlns:cx7="http://schemas.microsoft.com/office/drawing/2016/5/13/chartex" xmlns:cx8="http://schemas.microsoft.com/office/drawing/2016/5/14/chartex" xmlns:mc="http://schemas.openxmlformats.org/markup-compatibility/2006" xmlns:aink="http://schemas.microsoft.com/office/drawing/2016/ink" xmlns:am3d="http://schemas.microsoft.com/office/drawing/2017/model3d" xmlns:o="urn:schemas-microsoft-com:office:office" xmlns:oel="http://schemas.microsoft.com/office/2019/extlst" xmlns:r="http://schemas.openxmlformats.org/officeDocument/2006/relationships" xmlns:m="http://schemas.openxmlformats.org/officeDocument/2006/math" xmlns:v="urn:schemas-microsoft-com:vml" xmlns:wp14="http://schemas.microsoft.com/office/word/2010/wordprocessingDrawing" xmlns:wp="http://schemas.openxmlformats.org/drawingml/2006/wordprocessingDrawing" xmlns:w10="urn:schemas-microsoft-com:office:word" xmlns:w="http://schemas.openxmlformats.org/wordprocessingml/2006/main" xmlns:w14="http://schemas.microsoft.com/office/word/2010/wordml" xmlns:w15="http://schemas.microsoft.com/office/word/2012/wordml" xmlns:w16cex="http://schemas.microsoft.com/office/word/2018/wordml/cex" xmlns:w16cid="http://schemas.microsoft.com/office/word/2016/wordml/cid" xmlns:w16="http://schemas.microsoft.com/office/word/2018/wordml" xmlns:w16du="http://schemas.microsoft.com/office/word/2023/wordml/word16du" xmlns:w16sdtdh="http://schemas.microsoft.com/office/word/2020/wordml/sdtdatahash" xmlns:w16sdtfl="http://schemas.microsoft.com/office/word/2024/wordml/sdtformatlock" xmlns:w16se="http://schemas.microsoft.com/office/word/2015/wordml/symex" xmlns:wpg="http://schemas.microsoft.com/office/word/2010/wordprocessingGroup" xmlns:wpi="http://schemas.microsoft.com/office/word/2010/wordprocessingInk" xmlns:wne="http://schemas.microsoft.com/office/word/2006/wordml" xmlns:wps="http://schemas.microsoft.com/office/word/2010/wordprocessingShape" xmlns:a="http://schemas.openxmlformats.org/drawingml/2006/main" xmlns:pic="http://schemas.openxmlformats.org/drawingml/2006/picture" mc:Ignorable="w14 w15 w16se w16cid w16 w16cex w16sdtdh w16sdtfl w16du wp14">
   <w:body>
     <w:p>
       <w:pPr>
@@ -13,8 +13,8 @@
     <w:p>
       <w:pPr>
         <w:rPr>
-          <w:b/>
-          <w:bCs/>
+          <w:b w:val="1"/>
+          <w:bCs w:val="1"/>
         </w:rPr>
       </w:pPr>
       <w:r>
@@ -25,7 +25,7 @@
       </w:r>
       <w:r>
         <w:rPr>
-          <w:rFonts w:asciiTheme="majorHAnsi" w:eastAsiaTheme="majorEastAsia" w:hAnsiTheme="majorHAnsi" w:cstheme="majorBidi"/>
+          <w:rFonts w:ascii="Aptos Display" w:hAnsi="Aptos Display" w:eastAsia="" w:cs="" w:asciiTheme="majorAscii" w:hAnsiTheme="majorAscii" w:eastAsiaTheme="majorEastAsia" w:cstheme="majorBidi"/>
           <w:spacing w:val="-10"/>
           <w:kern w:val="28"/>
           <w:sz w:val="56"/>
@@ -39,14 +39,41 @@
           <w:bCs/>
         </w:rPr>
         <w:br/>
+      </w:r>
+      <w:r>
+        <w:rPr>
+          <w:b w:val="1"/>
+          <w:bCs w:val="1"/>
+        </w:rPr>
         <w:t xml:space="preserve">Autor: </w:t>
+      </w:r>
+      <w:r>
+        <w:rPr>
+          <w:b w:val="1"/>
+          <w:bCs w:val="1"/>
+        </w:rPr>
+        <w:t>Filip Hošek</w:t>
+      </w:r>
+      <w:r>
+        <w:rPr>
+          <w:b w:val="1"/>
+          <w:bCs w:val="1"/>
+        </w:rPr>
+        <w:t>, Lucián Manolache, Bohdan Kharchenko</w:t>
       </w:r>
       <w:r>
         <w:rPr>
           <w:b/>
           <w:bCs/>
         </w:rPr>
-        <w:t>Filip Hošek</w:t>
+        <w:br/>
+      </w:r>
+      <w:r>
+        <w:rPr>
+          <w:b w:val="1"/>
+          <w:bCs w:val="1"/>
+        </w:rPr>
+        <w:t>Předmět: Značkovací jazyky</w:t>
       </w:r>
       <w:r>
         <w:rPr>
@@ -54,15 +81,15 @@
           <w:bCs/>
         </w:rPr>
         <w:br/>
-        <w:t>Předmět: Značkovací jazyky</w:t>
-      </w:r>
-      <w:r>
+      </w:r>
+    </w:p>
+    <w:p>
+      <w:pPr>
         <w:rPr>
           <w:b/>
           <w:bCs/>
         </w:rPr>
-        <w:br/>
-      </w:r>
+      </w:pPr>
     </w:p>
     <w:p>
       <w:pPr>
@@ -111,21 +138,21 @@
           <w:bCs/>
         </w:rPr>
       </w:pPr>
-    </w:p>
-    <w:p>
-      <w:pPr>
+      <w:r>
         <w:rPr>
           <w:b/>
           <w:bCs/>
         </w:rPr>
-      </w:pPr>
-      <w:r>
+        <w:br w:type="page"/>
+      </w:r>
+    </w:p>
+    <w:p>
+      <w:pPr>
         <w:rPr>
           <w:b/>
           <w:bCs/>
         </w:rPr>
-        <w:br w:type="page"/>
-      </w:r>
+      </w:pPr>
     </w:p>
     <w:p>
       <w:pPr>
@@ -135,18 +162,15 @@
         </w:rPr>
       </w:pPr>
     </w:p>
-    <w:p>
-      <w:pPr>
-        <w:rPr>
-          <w:b/>
-          <w:bCs/>
-        </w:rPr>
-      </w:pPr>
-    </w:p>
     <w:sdt>
       <w:sdtPr>
-        <w:rPr>
-          <w:rFonts w:asciiTheme="minorHAnsi" w:eastAsiaTheme="minorHAnsi" w:hAnsiTheme="minorHAnsi" w:cstheme="minorBidi"/>
+        <w:id w:val="1377036573"/>
+        <w:docPartObj>
+          <w:docPartGallery w:val="Table of Contents"/>
+          <w:docPartUnique/>
+        </w:docPartObj>
+        <w:rPr>
+          <w:rFonts w:ascii="Aptos" w:hAnsi="Aptos" w:eastAsia="Aptos" w:cs="" w:asciiTheme="minorAscii" w:hAnsiTheme="minorAscii" w:eastAsiaTheme="minorAscii" w:cstheme="minorBidi"/>
           <w:color w:val="auto"/>
           <w:kern w:val="2"/>
           <w:sz w:val="24"/>
@@ -154,16 +178,16 @@
           <w:lang w:eastAsia="en-US"/>
           <w14:ligatures w14:val="standardContextual"/>
         </w:rPr>
-        <w:id w:val="1377036573"/>
-        <w:docPartObj>
-          <w:docPartGallery w:val="Table of Contents"/>
-          <w:docPartUnique/>
-        </w:docPartObj>
       </w:sdtPr>
       <w:sdtEndPr>
         <w:rPr>
-          <w:b/>
-          <w:bCs/>
+          <w:rFonts w:ascii="Aptos" w:hAnsi="Aptos" w:eastAsia="Aptos" w:cs="" w:asciiTheme="minorAscii" w:hAnsiTheme="minorAscii" w:eastAsiaTheme="minorAscii" w:cstheme="minorBidi"/>
+          <w:b w:val="1"/>
+          <w:bCs w:val="1"/>
+          <w:color w:val="auto"/>
+          <w:sz w:val="24"/>
+          <w:szCs w:val="24"/>
+          <w:lang w:eastAsia="en-US"/>
         </w:rPr>
       </w:sdtEndPr>
       <w:sdtContent>
@@ -194,7 +218,7 @@
           <w:r>
             <w:fldChar w:fldCharType="separate"/>
           </w:r>
-          <w:hyperlink w:anchor="_Toc222383689" w:history="1">
+          <w:hyperlink w:history="1" w:anchor="_Toc222383689">
             <w:r>
               <w:rPr>
                 <w:rStyle w:val="Hypertextovodkaz"/>
@@ -262,7 +286,7 @@
               <w:noProof/>
             </w:rPr>
           </w:pPr>
-          <w:hyperlink w:anchor="_Toc222383690" w:history="1">
+          <w:hyperlink w:history="1" w:anchor="_Toc222383690">
             <w:r>
               <w:rPr>
                 <w:rStyle w:val="Hypertextovodkaz"/>
@@ -330,7 +354,7 @@
               <w:noProof/>
             </w:rPr>
           </w:pPr>
-          <w:hyperlink w:anchor="_Toc222383691" w:history="1">
+          <w:hyperlink w:history="1" w:anchor="_Toc222383691">
             <w:r>
               <w:rPr>
                 <w:rStyle w:val="Hypertextovodkaz"/>
@@ -398,7 +422,7 @@
               <w:noProof/>
             </w:rPr>
           </w:pPr>
-          <w:hyperlink w:anchor="_Toc222383692" w:history="1">
+          <w:hyperlink w:history="1" w:anchor="_Toc222383692">
             <w:r>
               <w:rPr>
                 <w:rStyle w:val="Hypertextovodkaz"/>
@@ -466,7 +490,7 @@
               <w:noProof/>
             </w:rPr>
           </w:pPr>
-          <w:hyperlink w:anchor="_Toc222383693" w:history="1">
+          <w:hyperlink w:history="1" w:anchor="_Toc222383693">
             <w:r>
               <w:rPr>
                 <w:rStyle w:val="Hypertextovodkaz"/>
@@ -534,7 +558,7 @@
               <w:noProof/>
             </w:rPr>
           </w:pPr>
-          <w:hyperlink w:anchor="_Toc222383694" w:history="1">
+          <w:hyperlink w:history="1" w:anchor="_Toc222383694">
             <w:r>
               <w:rPr>
                 <w:rStyle w:val="Hypertextovodkaz"/>
@@ -602,7 +626,7 @@
               <w:noProof/>
             </w:rPr>
           </w:pPr>
-          <w:hyperlink w:anchor="_Toc222383695" w:history="1">
+          <w:hyperlink w:history="1" w:anchor="_Toc222383695">
             <w:r>
               <w:rPr>
                 <w:rStyle w:val="Hypertextovodkaz"/>
@@ -670,7 +694,7 @@
               <w:noProof/>
             </w:rPr>
           </w:pPr>
-          <w:hyperlink w:anchor="_Toc222383696" w:history="1">
+          <w:hyperlink w:history="1" w:anchor="_Toc222383696">
             <w:r>
               <w:rPr>
                 <w:rStyle w:val="Hypertextovodkaz"/>
@@ -738,7 +762,7 @@
               <w:noProof/>
             </w:rPr>
           </w:pPr>
-          <w:hyperlink w:anchor="_Toc222383697" w:history="1">
+          <w:hyperlink w:history="1" w:anchor="_Toc222383697">
             <w:r>
               <w:rPr>
                 <w:rStyle w:val="Hypertextovodkaz"/>
@@ -806,7 +830,7 @@
               <w:noProof/>
             </w:rPr>
           </w:pPr>
-          <w:hyperlink w:anchor="_Toc222383698" w:history="1">
+          <w:hyperlink w:history="1" w:anchor="_Toc222383698">
             <w:r>
               <w:rPr>
                 <w:rStyle w:val="Hypertextovodkaz"/>
@@ -874,7 +898,7 @@
               <w:noProof/>
             </w:rPr>
           </w:pPr>
-          <w:hyperlink w:anchor="_Toc222383699" w:history="1">
+          <w:hyperlink w:history="1" w:anchor="_Toc222383699">
             <w:r>
               <w:rPr>
                 <w:rStyle w:val="Hypertextovodkaz"/>
@@ -942,7 +966,7 @@
               <w:noProof/>
             </w:rPr>
           </w:pPr>
-          <w:hyperlink w:anchor="_Toc222383700" w:history="1">
+          <w:hyperlink w:history="1" w:anchor="_Toc222383700">
             <w:r>
               <w:rPr>
                 <w:rStyle w:val="Hypertextovodkaz"/>
@@ -1010,7 +1034,7 @@
               <w:noProof/>
             </w:rPr>
           </w:pPr>
-          <w:hyperlink w:anchor="_Toc222383701" w:history="1">
+          <w:hyperlink w:history="1" w:anchor="_Toc222383701">
             <w:r>
               <w:rPr>
                 <w:rStyle w:val="Hypertextovodkaz"/>
@@ -1187,9 +1211,8 @@
       <w:pPr>
         <w:pStyle w:val="Nadpis2"/>
       </w:pPr>
-      <w:bookmarkStart w:id="0" w:name="_Toc222383689"/>
-      <w:r>
-        <w:lastRenderedPageBreak/>
+      <w:bookmarkStart w:name="_Toc222383689" w:id="0"/>
+      <w:r>
         <w:t>1. Stručný popis festivalu</w:t>
       </w:r>
       <w:bookmarkEnd w:id="0"/>
@@ -1209,7 +1232,7 @@
       <w:pPr>
         <w:pStyle w:val="Nadpis2"/>
       </w:pPr>
-      <w:bookmarkStart w:id="1" w:name="_Toc222383690"/>
+      <w:bookmarkStart w:name="_Toc222383690" w:id="1"/>
       <w:r>
         <w:t>2. Popis webových stránek</w:t>
       </w:r>
@@ -1224,7 +1247,7 @@
       <w:pPr>
         <w:pStyle w:val="Nadpis3"/>
       </w:pPr>
-      <w:bookmarkStart w:id="2" w:name="_Toc222383691"/>
+      <w:bookmarkStart w:name="_Toc222383691" w:id="2"/>
       <w:r>
         <w:t>Struktura webu</w:t>
       </w:r>
@@ -1342,7 +1365,7 @@
       <w:pPr>
         <w:pStyle w:val="Nadpis3"/>
       </w:pPr>
-      <w:bookmarkStart w:id="3" w:name="_Toc222383692"/>
+      <w:bookmarkStart w:name="_Toc222383692" w:id="3"/>
       <w:r>
         <w:t>Použité HTML prvky</w:t>
       </w:r>
@@ -1359,6 +1382,8 @@
       </w:r>
       <w:r>
         <w:br/>
+      </w:r>
+      <w:r>
         <w:t>head, meta, title, header, section, article, aside, time, address, footer, p, ul, li, a, img, h1, h2, h3</w:t>
       </w:r>
     </w:p>
@@ -1387,9 +1412,8 @@
       <w:pPr>
         <w:pStyle w:val="Nadpis2"/>
       </w:pPr>
-      <w:bookmarkStart w:id="4" w:name="_Toc222383693"/>
-      <w:r>
-        <w:lastRenderedPageBreak/>
+      <w:bookmarkStart w:name="_Toc222383693" w:id="4"/>
+      <w:r>
         <w:t>3. Popis datového modelu a API</w:t>
       </w:r>
       <w:bookmarkEnd w:id="4"/>
@@ -1398,7 +1422,7 @@
       <w:pPr>
         <w:pStyle w:val="Nadpis3"/>
       </w:pPr>
-      <w:bookmarkStart w:id="5" w:name="_Toc222383694"/>
+      <w:bookmarkStart w:name="_Toc222383694" w:id="5"/>
       <w:r>
         <w:t>XML datová základna</w:t>
       </w:r>
@@ -1413,7 +1437,7 @@
       <w:pPr>
         <w:pStyle w:val="Nadpis3"/>
       </w:pPr>
-      <w:bookmarkStart w:id="6" w:name="_Toc222383695"/>
+      <w:bookmarkStart w:name="_Toc222383695" w:id="6"/>
       <w:r>
         <w:t>XML Schema (XSD)</w:t>
       </w:r>
@@ -1428,7 +1452,7 @@
       <w:pPr>
         <w:pStyle w:val="Nadpis3"/>
       </w:pPr>
-      <w:bookmarkStart w:id="7" w:name="_Toc222383696"/>
+      <w:bookmarkStart w:name="_Toc222383696" w:id="7"/>
       <w:r>
         <w:t>XSLT transformace</w:t>
       </w:r>
@@ -1443,7 +1467,7 @@
       <w:pPr>
         <w:pStyle w:val="Nadpis3"/>
       </w:pPr>
-      <w:bookmarkStart w:id="8" w:name="_Toc222383697"/>
+      <w:bookmarkStart w:name="_Toc222383697" w:id="8"/>
       <w:r>
         <w:t>JSON výstupy</w:t>
       </w:r>
@@ -1458,7 +1482,7 @@
       <w:pPr>
         <w:pStyle w:val="Nadpis3"/>
       </w:pPr>
-      <w:bookmarkStart w:id="9" w:name="_Toc222383698"/>
+      <w:bookmarkStart w:name="_Toc222383698" w:id="9"/>
       <w:r>
         <w:t>REST API a OpenAPI</w:t>
       </w:r>
@@ -1474,7 +1498,7 @@
       <w:pPr>
         <w:pStyle w:val="Nadpis2"/>
       </w:pPr>
-      <w:bookmarkStart w:id="10" w:name="_Toc222383699"/>
+      <w:bookmarkStart w:name="_Toc222383699" w:id="10"/>
     </w:p>
     <w:p>
       <w:pPr>
@@ -2145,7 +2169,6 @@
           <w:b/>
           <w:bCs/>
         </w:rPr>
-        <w:lastRenderedPageBreak/>
         <w:t xml:space="preserve"> Obrázek 4 – XML datová základna</w:t>
       </w:r>
     </w:p>
@@ -2285,7 +2308,6 @@
           <w:b/>
           <w:bCs/>
         </w:rPr>
-        <w:lastRenderedPageBreak/>
         <w:t xml:space="preserve"> Obrázek 6 – JSON výstup</w:t>
       </w:r>
       <w:r>
@@ -2344,9 +2366,8 @@
       <w:pPr>
         <w:pStyle w:val="Nadpis2"/>
       </w:pPr>
-      <w:bookmarkStart w:id="11" w:name="_Toc222383700"/>
-      <w:r>
-        <w:lastRenderedPageBreak/>
+      <w:bookmarkStart w:name="_Toc222383700" w:id="11"/>
+      <w:r>
         <w:t>5. Metodika projektu</w:t>
       </w:r>
       <w:bookmarkEnd w:id="11"/>
@@ -2366,7 +2387,7 @@
       <w:pPr>
         <w:pStyle w:val="Nadpis2"/>
       </w:pPr>
-      <w:bookmarkStart w:id="12" w:name="_Toc222383701"/>
+      <w:bookmarkStart w:name="_Toc222383701" w:id="12"/>
       <w:r>
         <w:t>6. Použití generativní umělé inteligence</w:t>
       </w:r>
@@ -2384,7 +2405,7 @@
     </w:p>
     <w:p/>
     <w:sectPr>
-      <w:pgSz w:w="11906" w:h="16838"/>
+      <w:pgSz w:w="11906" w:h="16838" w:orient="portrait"/>
       <w:pgMar w:top="1417" w:right="1417" w:bottom="1417" w:left="1417" w:header="708" w:footer="708" w:gutter="0"/>
       <w:cols w:space="708"/>
       <w:docGrid w:linePitch="360"/>
@@ -2411,7 +2432,7 @@
         <w:ind w:left="720" w:hanging="360"/>
       </w:pPr>
       <w:rPr>
-        <w:rFonts w:ascii="Symbol" w:hAnsi="Symbol" w:hint="default"/>
+        <w:rFonts w:hint="default" w:ascii="Symbol" w:hAnsi="Symbol"/>
         <w:sz w:val="20"/>
       </w:rPr>
     </w:lvl>
@@ -2427,7 +2448,7 @@
         <w:ind w:left="1440" w:hanging="360"/>
       </w:pPr>
       <w:rPr>
-        <w:rFonts w:ascii="Courier New" w:hAnsi="Courier New" w:hint="default"/>
+        <w:rFonts w:hint="default" w:ascii="Courier New" w:hAnsi="Courier New"/>
         <w:sz w:val="20"/>
       </w:rPr>
     </w:lvl>
@@ -2443,7 +2464,7 @@
         <w:ind w:left="2160" w:hanging="360"/>
       </w:pPr>
       <w:rPr>
-        <w:rFonts w:ascii="Wingdings" w:hAnsi="Wingdings" w:hint="default"/>
+        <w:rFonts w:hint="default" w:ascii="Wingdings" w:hAnsi="Wingdings"/>
         <w:sz w:val="20"/>
       </w:rPr>
     </w:lvl>
@@ -2459,7 +2480,7 @@
         <w:ind w:left="2880" w:hanging="360"/>
       </w:pPr>
       <w:rPr>
-        <w:rFonts w:ascii="Wingdings" w:hAnsi="Wingdings" w:hint="default"/>
+        <w:rFonts w:hint="default" w:ascii="Wingdings" w:hAnsi="Wingdings"/>
         <w:sz w:val="20"/>
       </w:rPr>
     </w:lvl>
@@ -2475,7 +2496,7 @@
         <w:ind w:left="3600" w:hanging="360"/>
       </w:pPr>
       <w:rPr>
-        <w:rFonts w:ascii="Wingdings" w:hAnsi="Wingdings" w:hint="default"/>
+        <w:rFonts w:hint="default" w:ascii="Wingdings" w:hAnsi="Wingdings"/>
         <w:sz w:val="20"/>
       </w:rPr>
     </w:lvl>
@@ -2491,7 +2512,7 @@
         <w:ind w:left="4320" w:hanging="360"/>
       </w:pPr>
       <w:rPr>
-        <w:rFonts w:ascii="Wingdings" w:hAnsi="Wingdings" w:hint="default"/>
+        <w:rFonts w:hint="default" w:ascii="Wingdings" w:hAnsi="Wingdings"/>
         <w:sz w:val="20"/>
       </w:rPr>
     </w:lvl>
@@ -2507,7 +2528,7 @@
         <w:ind w:left="5040" w:hanging="360"/>
       </w:pPr>
       <w:rPr>
-        <w:rFonts w:ascii="Wingdings" w:hAnsi="Wingdings" w:hint="default"/>
+        <w:rFonts w:hint="default" w:ascii="Wingdings" w:hAnsi="Wingdings"/>
         <w:sz w:val="20"/>
       </w:rPr>
     </w:lvl>
@@ -2523,7 +2544,7 @@
         <w:ind w:left="5760" w:hanging="360"/>
       </w:pPr>
       <w:rPr>
-        <w:rFonts w:ascii="Wingdings" w:hAnsi="Wingdings" w:hint="default"/>
+        <w:rFonts w:hint="default" w:ascii="Wingdings" w:hAnsi="Wingdings"/>
         <w:sz w:val="20"/>
       </w:rPr>
     </w:lvl>
@@ -2539,7 +2560,7 @@
         <w:ind w:left="6480" w:hanging="360"/>
       </w:pPr>
       <w:rPr>
-        <w:rFonts w:ascii="Wingdings" w:hAnsi="Wingdings" w:hint="default"/>
+        <w:rFonts w:hint="default" w:ascii="Wingdings" w:hAnsi="Wingdings"/>
         <w:sz w:val="20"/>
       </w:rPr>
     </w:lvl>
@@ -2560,7 +2581,7 @@
         <w:ind w:left="720" w:hanging="360"/>
       </w:pPr>
       <w:rPr>
-        <w:rFonts w:ascii="Symbol" w:hAnsi="Symbol" w:hint="default"/>
+        <w:rFonts w:hint="default" w:ascii="Symbol" w:hAnsi="Symbol"/>
         <w:sz w:val="20"/>
       </w:rPr>
     </w:lvl>
@@ -2576,7 +2597,7 @@
         <w:ind w:left="1440" w:hanging="360"/>
       </w:pPr>
       <w:rPr>
-        <w:rFonts w:ascii="Courier New" w:hAnsi="Courier New" w:hint="default"/>
+        <w:rFonts w:hint="default" w:ascii="Courier New" w:hAnsi="Courier New"/>
         <w:sz w:val="20"/>
       </w:rPr>
     </w:lvl>
@@ -2592,7 +2613,7 @@
         <w:ind w:left="2160" w:hanging="360"/>
       </w:pPr>
       <w:rPr>
-        <w:rFonts w:ascii="Wingdings" w:hAnsi="Wingdings" w:hint="default"/>
+        <w:rFonts w:hint="default" w:ascii="Wingdings" w:hAnsi="Wingdings"/>
         <w:sz w:val="20"/>
       </w:rPr>
     </w:lvl>
@@ -2608,7 +2629,7 @@
         <w:ind w:left="2880" w:hanging="360"/>
       </w:pPr>
       <w:rPr>
-        <w:rFonts w:ascii="Wingdings" w:hAnsi="Wingdings" w:hint="default"/>
+        <w:rFonts w:hint="default" w:ascii="Wingdings" w:hAnsi="Wingdings"/>
         <w:sz w:val="20"/>
       </w:rPr>
     </w:lvl>
@@ -2624,7 +2645,7 @@
         <w:ind w:left="3600" w:hanging="360"/>
       </w:pPr>
       <w:rPr>
-        <w:rFonts w:ascii="Wingdings" w:hAnsi="Wingdings" w:hint="default"/>
+        <w:rFonts w:hint="default" w:ascii="Wingdings" w:hAnsi="Wingdings"/>
         <w:sz w:val="20"/>
       </w:rPr>
     </w:lvl>
@@ -2640,7 +2661,7 @@
         <w:ind w:left="4320" w:hanging="360"/>
       </w:pPr>
       <w:rPr>
-        <w:rFonts w:ascii="Wingdings" w:hAnsi="Wingdings" w:hint="default"/>
+        <w:rFonts w:hint="default" w:ascii="Wingdings" w:hAnsi="Wingdings"/>
         <w:sz w:val="20"/>
       </w:rPr>
     </w:lvl>
@@ -2656,7 +2677,7 @@
         <w:ind w:left="5040" w:hanging="360"/>
       </w:pPr>
       <w:rPr>
-        <w:rFonts w:ascii="Wingdings" w:hAnsi="Wingdings" w:hint="default"/>
+        <w:rFonts w:hint="default" w:ascii="Wingdings" w:hAnsi="Wingdings"/>
         <w:sz w:val="20"/>
       </w:rPr>
     </w:lvl>
@@ -2672,7 +2693,7 @@
         <w:ind w:left="5760" w:hanging="360"/>
       </w:pPr>
       <w:rPr>
-        <w:rFonts w:ascii="Wingdings" w:hAnsi="Wingdings" w:hint="default"/>
+        <w:rFonts w:hint="default" w:ascii="Wingdings" w:hAnsi="Wingdings"/>
         <w:sz w:val="20"/>
       </w:rPr>
     </w:lvl>
@@ -2688,7 +2709,7 @@
         <w:ind w:left="6480" w:hanging="360"/>
       </w:pPr>
       <w:rPr>
-        <w:rFonts w:ascii="Wingdings" w:hAnsi="Wingdings" w:hint="default"/>
+        <w:rFonts w:hint="default" w:ascii="Wingdings" w:hAnsi="Wingdings"/>
         <w:sz w:val="20"/>
       </w:rPr>
     </w:lvl>
@@ -2709,7 +2730,7 @@
         <w:ind w:left="720" w:hanging="360"/>
       </w:pPr>
       <w:rPr>
-        <w:rFonts w:ascii="Symbol" w:hAnsi="Symbol" w:hint="default"/>
+        <w:rFonts w:hint="default" w:ascii="Symbol" w:hAnsi="Symbol"/>
         <w:sz w:val="20"/>
       </w:rPr>
     </w:lvl>
@@ -2725,7 +2746,7 @@
         <w:ind w:left="1440" w:hanging="360"/>
       </w:pPr>
       <w:rPr>
-        <w:rFonts w:ascii="Courier New" w:hAnsi="Courier New" w:hint="default"/>
+        <w:rFonts w:hint="default" w:ascii="Courier New" w:hAnsi="Courier New"/>
         <w:sz w:val="20"/>
       </w:rPr>
     </w:lvl>
@@ -2741,7 +2762,7 @@
         <w:ind w:left="2160" w:hanging="360"/>
       </w:pPr>
       <w:rPr>
-        <w:rFonts w:ascii="Wingdings" w:hAnsi="Wingdings" w:hint="default"/>
+        <w:rFonts w:hint="default" w:ascii="Wingdings" w:hAnsi="Wingdings"/>
         <w:sz w:val="20"/>
       </w:rPr>
     </w:lvl>
@@ -2757,7 +2778,7 @@
         <w:ind w:left="2880" w:hanging="360"/>
       </w:pPr>
       <w:rPr>
-        <w:rFonts w:ascii="Wingdings" w:hAnsi="Wingdings" w:hint="default"/>
+        <w:rFonts w:hint="default" w:ascii="Wingdings" w:hAnsi="Wingdings"/>
         <w:sz w:val="20"/>
       </w:rPr>
     </w:lvl>
@@ -2773,7 +2794,7 @@
         <w:ind w:left="3600" w:hanging="360"/>
       </w:pPr>
       <w:rPr>
-        <w:rFonts w:ascii="Wingdings" w:hAnsi="Wingdings" w:hint="default"/>
+        <w:rFonts w:hint="default" w:ascii="Wingdings" w:hAnsi="Wingdings"/>
         <w:sz w:val="20"/>
       </w:rPr>
     </w:lvl>
@@ -2789,7 +2810,7 @@
         <w:ind w:left="4320" w:hanging="360"/>
       </w:pPr>
       <w:rPr>
-        <w:rFonts w:ascii="Wingdings" w:hAnsi="Wingdings" w:hint="default"/>
+        <w:rFonts w:hint="default" w:ascii="Wingdings" w:hAnsi="Wingdings"/>
         <w:sz w:val="20"/>
       </w:rPr>
     </w:lvl>
@@ -2805,7 +2826,7 @@
         <w:ind w:left="5040" w:hanging="360"/>
       </w:pPr>
       <w:rPr>
-        <w:rFonts w:ascii="Wingdings" w:hAnsi="Wingdings" w:hint="default"/>
+        <w:rFonts w:hint="default" w:ascii="Wingdings" w:hAnsi="Wingdings"/>
         <w:sz w:val="20"/>
       </w:rPr>
     </w:lvl>
@@ -2821,7 +2842,7 @@
         <w:ind w:left="5760" w:hanging="360"/>
       </w:pPr>
       <w:rPr>
-        <w:rFonts w:ascii="Wingdings" w:hAnsi="Wingdings" w:hint="default"/>
+        <w:rFonts w:hint="default" w:ascii="Wingdings" w:hAnsi="Wingdings"/>
         <w:sz w:val="20"/>
       </w:rPr>
     </w:lvl>
@@ -2837,7 +2858,7 @@
         <w:ind w:left="6480" w:hanging="360"/>
       </w:pPr>
       <w:rPr>
-        <w:rFonts w:ascii="Wingdings" w:hAnsi="Wingdings" w:hint="default"/>
+        <w:rFonts w:hint="default" w:ascii="Wingdings" w:hAnsi="Wingdings"/>
         <w:sz w:val="20"/>
       </w:rPr>
     </w:lvl>
@@ -2858,7 +2879,7 @@
         <w:ind w:left="720" w:hanging="360"/>
       </w:pPr>
       <w:rPr>
-        <w:rFonts w:ascii="Symbol" w:hAnsi="Symbol" w:hint="default"/>
+        <w:rFonts w:hint="default" w:ascii="Symbol" w:hAnsi="Symbol"/>
         <w:sz w:val="20"/>
       </w:rPr>
     </w:lvl>
@@ -2874,7 +2895,7 @@
         <w:ind w:left="1440" w:hanging="360"/>
       </w:pPr>
       <w:rPr>
-        <w:rFonts w:ascii="Courier New" w:hAnsi="Courier New" w:hint="default"/>
+        <w:rFonts w:hint="default" w:ascii="Courier New" w:hAnsi="Courier New"/>
         <w:sz w:val="20"/>
       </w:rPr>
     </w:lvl>
@@ -2890,7 +2911,7 @@
         <w:ind w:left="2160" w:hanging="360"/>
       </w:pPr>
       <w:rPr>
-        <w:rFonts w:ascii="Wingdings" w:hAnsi="Wingdings" w:hint="default"/>
+        <w:rFonts w:hint="default" w:ascii="Wingdings" w:hAnsi="Wingdings"/>
         <w:sz w:val="20"/>
       </w:rPr>
     </w:lvl>
@@ -2906,7 +2927,7 @@
         <w:ind w:left="2880" w:hanging="360"/>
       </w:pPr>
       <w:rPr>
-        <w:rFonts w:ascii="Wingdings" w:hAnsi="Wingdings" w:hint="default"/>
+        <w:rFonts w:hint="default" w:ascii="Wingdings" w:hAnsi="Wingdings"/>
         <w:sz w:val="20"/>
       </w:rPr>
     </w:lvl>
@@ -2922,7 +2943,7 @@
         <w:ind w:left="3600" w:hanging="360"/>
       </w:pPr>
       <w:rPr>
-        <w:rFonts w:ascii="Wingdings" w:hAnsi="Wingdings" w:hint="default"/>
+        <w:rFonts w:hint="default" w:ascii="Wingdings" w:hAnsi="Wingdings"/>
         <w:sz w:val="20"/>
       </w:rPr>
     </w:lvl>
@@ -2938,7 +2959,7 @@
         <w:ind w:left="4320" w:hanging="360"/>
       </w:pPr>
       <w:rPr>
-        <w:rFonts w:ascii="Wingdings" w:hAnsi="Wingdings" w:hint="default"/>
+        <w:rFonts w:hint="default" w:ascii="Wingdings" w:hAnsi="Wingdings"/>
         <w:sz w:val="20"/>
       </w:rPr>
     </w:lvl>
@@ -2954,7 +2975,7 @@
         <w:ind w:left="5040" w:hanging="360"/>
       </w:pPr>
       <w:rPr>
-        <w:rFonts w:ascii="Wingdings" w:hAnsi="Wingdings" w:hint="default"/>
+        <w:rFonts w:hint="default" w:ascii="Wingdings" w:hAnsi="Wingdings"/>
         <w:sz w:val="20"/>
       </w:rPr>
     </w:lvl>
@@ -2970,7 +2991,7 @@
         <w:ind w:left="5760" w:hanging="360"/>
       </w:pPr>
       <w:rPr>
-        <w:rFonts w:ascii="Wingdings" w:hAnsi="Wingdings" w:hint="default"/>
+        <w:rFonts w:hint="default" w:ascii="Wingdings" w:hAnsi="Wingdings"/>
         <w:sz w:val="20"/>
       </w:rPr>
     </w:lvl>
@@ -2986,7 +3007,7 @@
         <w:ind w:left="6480" w:hanging="360"/>
       </w:pPr>
       <w:rPr>
-        <w:rFonts w:ascii="Wingdings" w:hAnsi="Wingdings" w:hint="default"/>
+        <w:rFonts w:hint="default" w:ascii="Wingdings" w:hAnsi="Wingdings"/>
         <w:sz w:val="20"/>
       </w:rPr>
     </w:lvl>
@@ -3007,7 +3028,7 @@
         <w:ind w:left="720" w:hanging="360"/>
       </w:pPr>
       <w:rPr>
-        <w:rFonts w:ascii="Symbol" w:hAnsi="Symbol" w:hint="default"/>
+        <w:rFonts w:hint="default" w:ascii="Symbol" w:hAnsi="Symbol"/>
         <w:sz w:val="20"/>
       </w:rPr>
     </w:lvl>
@@ -3023,7 +3044,7 @@
         <w:ind w:left="1440" w:hanging="360"/>
       </w:pPr>
       <w:rPr>
-        <w:rFonts w:ascii="Courier New" w:hAnsi="Courier New" w:hint="default"/>
+        <w:rFonts w:hint="default" w:ascii="Courier New" w:hAnsi="Courier New"/>
         <w:sz w:val="20"/>
       </w:rPr>
     </w:lvl>
@@ -3039,7 +3060,7 @@
         <w:ind w:left="2160" w:hanging="360"/>
       </w:pPr>
       <w:rPr>
-        <w:rFonts w:ascii="Wingdings" w:hAnsi="Wingdings" w:hint="default"/>
+        <w:rFonts w:hint="default" w:ascii="Wingdings" w:hAnsi="Wingdings"/>
         <w:sz w:val="20"/>
       </w:rPr>
     </w:lvl>
@@ -3055,7 +3076,7 @@
         <w:ind w:left="2880" w:hanging="360"/>
       </w:pPr>
       <w:rPr>
-        <w:rFonts w:ascii="Wingdings" w:hAnsi="Wingdings" w:hint="default"/>
+        <w:rFonts w:hint="default" w:ascii="Wingdings" w:hAnsi="Wingdings"/>
         <w:sz w:val="20"/>
       </w:rPr>
     </w:lvl>
@@ -3071,7 +3092,7 @@
         <w:ind w:left="3600" w:hanging="360"/>
       </w:pPr>
       <w:rPr>
-        <w:rFonts w:ascii="Wingdings" w:hAnsi="Wingdings" w:hint="default"/>
+        <w:rFonts w:hint="default" w:ascii="Wingdings" w:hAnsi="Wingdings"/>
         <w:sz w:val="20"/>
       </w:rPr>
     </w:lvl>
@@ -3087,7 +3108,7 @@
         <w:ind w:left="4320" w:hanging="360"/>
       </w:pPr>
       <w:rPr>
-        <w:rFonts w:ascii="Wingdings" w:hAnsi="Wingdings" w:hint="default"/>
+        <w:rFonts w:hint="default" w:ascii="Wingdings" w:hAnsi="Wingdings"/>
         <w:sz w:val="20"/>
       </w:rPr>
     </w:lvl>
@@ -3103,7 +3124,7 @@
         <w:ind w:left="5040" w:hanging="360"/>
       </w:pPr>
       <w:rPr>
-        <w:rFonts w:ascii="Wingdings" w:hAnsi="Wingdings" w:hint="default"/>
+        <w:rFonts w:hint="default" w:ascii="Wingdings" w:hAnsi="Wingdings"/>
         <w:sz w:val="20"/>
       </w:rPr>
     </w:lvl>
@@ -3119,7 +3140,7 @@
         <w:ind w:left="5760" w:hanging="360"/>
       </w:pPr>
       <w:rPr>
-        <w:rFonts w:ascii="Wingdings" w:hAnsi="Wingdings" w:hint="default"/>
+        <w:rFonts w:hint="default" w:ascii="Wingdings" w:hAnsi="Wingdings"/>
         <w:sz w:val="20"/>
       </w:rPr>
     </w:lvl>
@@ -3135,7 +3156,7 @@
         <w:ind w:left="6480" w:hanging="360"/>
       </w:pPr>
       <w:rPr>
-        <w:rFonts w:ascii="Wingdings" w:hAnsi="Wingdings" w:hint="default"/>
+        <w:rFonts w:hint="default" w:ascii="Wingdings" w:hAnsi="Wingdings"/>
         <w:sz w:val="20"/>
       </w:rPr>
     </w:lvl>
@@ -3156,7 +3177,7 @@
         <w:ind w:left="720" w:hanging="360"/>
       </w:pPr>
       <w:rPr>
-        <w:rFonts w:ascii="Symbol" w:hAnsi="Symbol" w:hint="default"/>
+        <w:rFonts w:hint="default" w:ascii="Symbol" w:hAnsi="Symbol"/>
         <w:sz w:val="20"/>
       </w:rPr>
     </w:lvl>
@@ -3172,7 +3193,7 @@
         <w:ind w:left="1440" w:hanging="360"/>
       </w:pPr>
       <w:rPr>
-        <w:rFonts w:ascii="Courier New" w:hAnsi="Courier New" w:hint="default"/>
+        <w:rFonts w:hint="default" w:ascii="Courier New" w:hAnsi="Courier New"/>
         <w:sz w:val="20"/>
       </w:rPr>
     </w:lvl>
@@ -3188,7 +3209,7 @@
         <w:ind w:left="2160" w:hanging="360"/>
       </w:pPr>
       <w:rPr>
-        <w:rFonts w:ascii="Wingdings" w:hAnsi="Wingdings" w:hint="default"/>
+        <w:rFonts w:hint="default" w:ascii="Wingdings" w:hAnsi="Wingdings"/>
         <w:sz w:val="20"/>
       </w:rPr>
     </w:lvl>
@@ -3204,7 +3225,7 @@
         <w:ind w:left="2880" w:hanging="360"/>
       </w:pPr>
       <w:rPr>
-        <w:rFonts w:ascii="Wingdings" w:hAnsi="Wingdings" w:hint="default"/>
+        <w:rFonts w:hint="default" w:ascii="Wingdings" w:hAnsi="Wingdings"/>
         <w:sz w:val="20"/>
       </w:rPr>
     </w:lvl>
@@ -3220,7 +3241,7 @@
         <w:ind w:left="3600" w:hanging="360"/>
       </w:pPr>
       <w:rPr>
-        <w:rFonts w:ascii="Wingdings" w:hAnsi="Wingdings" w:hint="default"/>
+        <w:rFonts w:hint="default" w:ascii="Wingdings" w:hAnsi="Wingdings"/>
         <w:sz w:val="20"/>
       </w:rPr>
     </w:lvl>
@@ -3236,7 +3257,7 @@
         <w:ind w:left="4320" w:hanging="360"/>
       </w:pPr>
       <w:rPr>
-        <w:rFonts w:ascii="Wingdings" w:hAnsi="Wingdings" w:hint="default"/>
+        <w:rFonts w:hint="default" w:ascii="Wingdings" w:hAnsi="Wingdings"/>
         <w:sz w:val="20"/>
       </w:rPr>
     </w:lvl>
@@ -3252,7 +3273,7 @@
         <w:ind w:left="5040" w:hanging="360"/>
       </w:pPr>
       <w:rPr>
-        <w:rFonts w:ascii="Wingdings" w:hAnsi="Wingdings" w:hint="default"/>
+        <w:rFonts w:hint="default" w:ascii="Wingdings" w:hAnsi="Wingdings"/>
         <w:sz w:val="20"/>
       </w:rPr>
     </w:lvl>
@@ -3268,7 +3289,7 @@
         <w:ind w:left="5760" w:hanging="360"/>
       </w:pPr>
       <w:rPr>
-        <w:rFonts w:ascii="Wingdings" w:hAnsi="Wingdings" w:hint="default"/>
+        <w:rFonts w:hint="default" w:ascii="Wingdings" w:hAnsi="Wingdings"/>
         <w:sz w:val="20"/>
       </w:rPr>
     </w:lvl>
@@ -3284,7 +3305,7 @@
         <w:ind w:left="6480" w:hanging="360"/>
       </w:pPr>
       <w:rPr>
-        <w:rFonts w:ascii="Wingdings" w:hAnsi="Wingdings" w:hint="default"/>
+        <w:rFonts w:hint="default" w:ascii="Wingdings" w:hAnsi="Wingdings"/>
         <w:sz w:val="20"/>
       </w:rPr>
     </w:lvl>
@@ -3305,7 +3326,7 @@
         <w:ind w:left="720" w:hanging="360"/>
       </w:pPr>
       <w:rPr>
-        <w:rFonts w:ascii="Symbol" w:hAnsi="Symbol" w:hint="default"/>
+        <w:rFonts w:hint="default" w:ascii="Symbol" w:hAnsi="Symbol"/>
         <w:sz w:val="20"/>
       </w:rPr>
     </w:lvl>
@@ -3321,7 +3342,7 @@
         <w:ind w:left="1440" w:hanging="360"/>
       </w:pPr>
       <w:rPr>
-        <w:rFonts w:ascii="Courier New" w:hAnsi="Courier New" w:hint="default"/>
+        <w:rFonts w:hint="default" w:ascii="Courier New" w:hAnsi="Courier New"/>
         <w:sz w:val="20"/>
       </w:rPr>
     </w:lvl>
@@ -3337,7 +3358,7 @@
         <w:ind w:left="2160" w:hanging="360"/>
       </w:pPr>
       <w:rPr>
-        <w:rFonts w:ascii="Wingdings" w:hAnsi="Wingdings" w:hint="default"/>
+        <w:rFonts w:hint="default" w:ascii="Wingdings" w:hAnsi="Wingdings"/>
         <w:sz w:val="20"/>
       </w:rPr>
     </w:lvl>
@@ -3353,7 +3374,7 @@
         <w:ind w:left="2880" w:hanging="360"/>
       </w:pPr>
       <w:rPr>
-        <w:rFonts w:ascii="Wingdings" w:hAnsi="Wingdings" w:hint="default"/>
+        <w:rFonts w:hint="default" w:ascii="Wingdings" w:hAnsi="Wingdings"/>
         <w:sz w:val="20"/>
       </w:rPr>
     </w:lvl>
@@ -3369,7 +3390,7 @@
         <w:ind w:left="3600" w:hanging="360"/>
       </w:pPr>
       <w:rPr>
-        <w:rFonts w:ascii="Wingdings" w:hAnsi="Wingdings" w:hint="default"/>
+        <w:rFonts w:hint="default" w:ascii="Wingdings" w:hAnsi="Wingdings"/>
         <w:sz w:val="20"/>
       </w:rPr>
     </w:lvl>
@@ -3385,7 +3406,7 @@
         <w:ind w:left="4320" w:hanging="360"/>
       </w:pPr>
       <w:rPr>
-        <w:rFonts w:ascii="Wingdings" w:hAnsi="Wingdings" w:hint="default"/>
+        <w:rFonts w:hint="default" w:ascii="Wingdings" w:hAnsi="Wingdings"/>
         <w:sz w:val="20"/>
       </w:rPr>
     </w:lvl>
@@ -3401,7 +3422,7 @@
         <w:ind w:left="5040" w:hanging="360"/>
       </w:pPr>
       <w:rPr>
-        <w:rFonts w:ascii="Wingdings" w:hAnsi="Wingdings" w:hint="default"/>
+        <w:rFonts w:hint="default" w:ascii="Wingdings" w:hAnsi="Wingdings"/>
         <w:sz w:val="20"/>
       </w:rPr>
     </w:lvl>
@@ -3417,7 +3438,7 @@
         <w:ind w:left="5760" w:hanging="360"/>
       </w:pPr>
       <w:rPr>
-        <w:rFonts w:ascii="Wingdings" w:hAnsi="Wingdings" w:hint="default"/>
+        <w:rFonts w:hint="default" w:ascii="Wingdings" w:hAnsi="Wingdings"/>
         <w:sz w:val="20"/>
       </w:rPr>
     </w:lvl>
@@ -3433,7 +3454,7 @@
         <w:ind w:left="6480" w:hanging="360"/>
       </w:pPr>
       <w:rPr>
-        <w:rFonts w:ascii="Wingdings" w:hAnsi="Wingdings" w:hint="default"/>
+        <w:rFonts w:hint="default" w:ascii="Wingdings" w:hAnsi="Wingdings"/>
         <w:sz w:val="20"/>
       </w:rPr>
     </w:lvl>
@@ -3454,7 +3475,7 @@
         <w:ind w:left="720" w:hanging="360"/>
       </w:pPr>
       <w:rPr>
-        <w:rFonts w:ascii="Symbol" w:hAnsi="Symbol" w:hint="default"/>
+        <w:rFonts w:hint="default" w:ascii="Symbol" w:hAnsi="Symbol"/>
         <w:sz w:val="20"/>
       </w:rPr>
     </w:lvl>
@@ -3470,7 +3491,7 @@
         <w:ind w:left="1440" w:hanging="360"/>
       </w:pPr>
       <w:rPr>
-        <w:rFonts w:ascii="Courier New" w:hAnsi="Courier New" w:hint="default"/>
+        <w:rFonts w:hint="default" w:ascii="Courier New" w:hAnsi="Courier New"/>
         <w:sz w:val="20"/>
       </w:rPr>
     </w:lvl>
@@ -3486,7 +3507,7 @@
         <w:ind w:left="2160" w:hanging="360"/>
       </w:pPr>
       <w:rPr>
-        <w:rFonts w:ascii="Wingdings" w:hAnsi="Wingdings" w:hint="default"/>
+        <w:rFonts w:hint="default" w:ascii="Wingdings" w:hAnsi="Wingdings"/>
         <w:sz w:val="20"/>
       </w:rPr>
     </w:lvl>
@@ -3502,7 +3523,7 @@
         <w:ind w:left="2880" w:hanging="360"/>
       </w:pPr>
       <w:rPr>
-        <w:rFonts w:ascii="Wingdings" w:hAnsi="Wingdings" w:hint="default"/>
+        <w:rFonts w:hint="default" w:ascii="Wingdings" w:hAnsi="Wingdings"/>
         <w:sz w:val="20"/>
       </w:rPr>
     </w:lvl>
@@ -3518,7 +3539,7 @@
         <w:ind w:left="3600" w:hanging="360"/>
       </w:pPr>
       <w:rPr>
-        <w:rFonts w:ascii="Wingdings" w:hAnsi="Wingdings" w:hint="default"/>
+        <w:rFonts w:hint="default" w:ascii="Wingdings" w:hAnsi="Wingdings"/>
         <w:sz w:val="20"/>
       </w:rPr>
     </w:lvl>
@@ -3534,7 +3555,7 @@
         <w:ind w:left="4320" w:hanging="360"/>
       </w:pPr>
       <w:rPr>
-        <w:rFonts w:ascii="Wingdings" w:hAnsi="Wingdings" w:hint="default"/>
+        <w:rFonts w:hint="default" w:ascii="Wingdings" w:hAnsi="Wingdings"/>
         <w:sz w:val="20"/>
       </w:rPr>
     </w:lvl>
@@ -3550,7 +3571,7 @@
         <w:ind w:left="5040" w:hanging="360"/>
       </w:pPr>
       <w:rPr>
-        <w:rFonts w:ascii="Wingdings" w:hAnsi="Wingdings" w:hint="default"/>
+        <w:rFonts w:hint="default" w:ascii="Wingdings" w:hAnsi="Wingdings"/>
         <w:sz w:val="20"/>
       </w:rPr>
     </w:lvl>
@@ -3566,7 +3587,7 @@
         <w:ind w:left="5760" w:hanging="360"/>
       </w:pPr>
       <w:rPr>
-        <w:rFonts w:ascii="Wingdings" w:hAnsi="Wingdings" w:hint="default"/>
+        <w:rFonts w:hint="default" w:ascii="Wingdings" w:hAnsi="Wingdings"/>
         <w:sz w:val="20"/>
       </w:rPr>
     </w:lvl>
@@ -3582,7 +3603,7 @@
         <w:ind w:left="6480" w:hanging="360"/>
       </w:pPr>
       <w:rPr>
-        <w:rFonts w:ascii="Wingdings" w:hAnsi="Wingdings" w:hint="default"/>
+        <w:rFonts w:hint="default" w:ascii="Wingdings" w:hAnsi="Wingdings"/>
         <w:sz w:val="20"/>
       </w:rPr>
     </w:lvl>
@@ -3603,7 +3624,7 @@
         <w:ind w:left="720" w:hanging="360"/>
       </w:pPr>
       <w:rPr>
-        <w:rFonts w:ascii="Symbol" w:hAnsi="Symbol" w:hint="default"/>
+        <w:rFonts w:hint="default" w:ascii="Symbol" w:hAnsi="Symbol"/>
         <w:sz w:val="20"/>
       </w:rPr>
     </w:lvl>
@@ -3619,7 +3640,7 @@
         <w:ind w:left="1440" w:hanging="360"/>
       </w:pPr>
       <w:rPr>
-        <w:rFonts w:ascii="Courier New" w:hAnsi="Courier New" w:hint="default"/>
+        <w:rFonts w:hint="default" w:ascii="Courier New" w:hAnsi="Courier New"/>
         <w:sz w:val="20"/>
       </w:rPr>
     </w:lvl>
@@ -3635,7 +3656,7 @@
         <w:ind w:left="2160" w:hanging="360"/>
       </w:pPr>
       <w:rPr>
-        <w:rFonts w:ascii="Wingdings" w:hAnsi="Wingdings" w:hint="default"/>
+        <w:rFonts w:hint="default" w:ascii="Wingdings" w:hAnsi="Wingdings"/>
         <w:sz w:val="20"/>
       </w:rPr>
     </w:lvl>
@@ -3651,7 +3672,7 @@
         <w:ind w:left="2880" w:hanging="360"/>
       </w:pPr>
       <w:rPr>
-        <w:rFonts w:ascii="Wingdings" w:hAnsi="Wingdings" w:hint="default"/>
+        <w:rFonts w:hint="default" w:ascii="Wingdings" w:hAnsi="Wingdings"/>
         <w:sz w:val="20"/>
       </w:rPr>
     </w:lvl>
@@ -3667,7 +3688,7 @@
         <w:ind w:left="3600" w:hanging="360"/>
       </w:pPr>
       <w:rPr>
-        <w:rFonts w:ascii="Wingdings" w:hAnsi="Wingdings" w:hint="default"/>
+        <w:rFonts w:hint="default" w:ascii="Wingdings" w:hAnsi="Wingdings"/>
         <w:sz w:val="20"/>
       </w:rPr>
     </w:lvl>
@@ -3683,7 +3704,7 @@
         <w:ind w:left="4320" w:hanging="360"/>
       </w:pPr>
       <w:rPr>
-        <w:rFonts w:ascii="Wingdings" w:hAnsi="Wingdings" w:hint="default"/>
+        <w:rFonts w:hint="default" w:ascii="Wingdings" w:hAnsi="Wingdings"/>
         <w:sz w:val="20"/>
       </w:rPr>
     </w:lvl>
@@ -3699,7 +3720,7 @@
         <w:ind w:left="5040" w:hanging="360"/>
       </w:pPr>
       <w:rPr>
-        <w:rFonts w:ascii="Wingdings" w:hAnsi="Wingdings" w:hint="default"/>
+        <w:rFonts w:hint="default" w:ascii="Wingdings" w:hAnsi="Wingdings"/>
         <w:sz w:val="20"/>
       </w:rPr>
     </w:lvl>
@@ -3715,7 +3736,7 @@
         <w:ind w:left="5760" w:hanging="360"/>
       </w:pPr>
       <w:rPr>
-        <w:rFonts w:ascii="Wingdings" w:hAnsi="Wingdings" w:hint="default"/>
+        <w:rFonts w:hint="default" w:ascii="Wingdings" w:hAnsi="Wingdings"/>
         <w:sz w:val="20"/>
       </w:rPr>
     </w:lvl>
@@ -3731,7 +3752,7 @@
         <w:ind w:left="6480" w:hanging="360"/>
       </w:pPr>
       <w:rPr>
-        <w:rFonts w:ascii="Wingdings" w:hAnsi="Wingdings" w:hint="default"/>
+        <w:rFonts w:hint="default" w:ascii="Wingdings" w:hAnsi="Wingdings"/>
         <w:sz w:val="20"/>
       </w:rPr>
     </w:lvl>
@@ -3752,7 +3773,7 @@
         <w:ind w:left="720" w:hanging="360"/>
       </w:pPr>
       <w:rPr>
-        <w:rFonts w:ascii="Symbol" w:hAnsi="Symbol" w:hint="default"/>
+        <w:rFonts w:hint="default" w:ascii="Symbol" w:hAnsi="Symbol"/>
         <w:sz w:val="20"/>
       </w:rPr>
     </w:lvl>
@@ -3768,7 +3789,7 @@
         <w:ind w:left="1440" w:hanging="360"/>
       </w:pPr>
       <w:rPr>
-        <w:rFonts w:ascii="Courier New" w:hAnsi="Courier New" w:hint="default"/>
+        <w:rFonts w:hint="default" w:ascii="Courier New" w:hAnsi="Courier New"/>
         <w:sz w:val="20"/>
       </w:rPr>
     </w:lvl>
@@ -3784,7 +3805,7 @@
         <w:ind w:left="2160" w:hanging="360"/>
       </w:pPr>
       <w:rPr>
-        <w:rFonts w:ascii="Wingdings" w:hAnsi="Wingdings" w:hint="default"/>
+        <w:rFonts w:hint="default" w:ascii="Wingdings" w:hAnsi="Wingdings"/>
         <w:sz w:val="20"/>
       </w:rPr>
     </w:lvl>
@@ -3800,7 +3821,7 @@
         <w:ind w:left="2880" w:hanging="360"/>
       </w:pPr>
       <w:rPr>
-        <w:rFonts w:ascii="Wingdings" w:hAnsi="Wingdings" w:hint="default"/>
+        <w:rFonts w:hint="default" w:ascii="Wingdings" w:hAnsi="Wingdings"/>
         <w:sz w:val="20"/>
       </w:rPr>
     </w:lvl>
@@ -3816,7 +3837,7 @@
         <w:ind w:left="3600" w:hanging="360"/>
       </w:pPr>
       <w:rPr>
-        <w:rFonts w:ascii="Wingdings" w:hAnsi="Wingdings" w:hint="default"/>
+        <w:rFonts w:hint="default" w:ascii="Wingdings" w:hAnsi="Wingdings"/>
         <w:sz w:val="20"/>
       </w:rPr>
     </w:lvl>
@@ -3832,7 +3853,7 @@
         <w:ind w:left="4320" w:hanging="360"/>
       </w:pPr>
       <w:rPr>
-        <w:rFonts w:ascii="Wingdings" w:hAnsi="Wingdings" w:hint="default"/>
+        <w:rFonts w:hint="default" w:ascii="Wingdings" w:hAnsi="Wingdings"/>
         <w:sz w:val="20"/>
       </w:rPr>
     </w:lvl>
@@ -3848,7 +3869,7 @@
         <w:ind w:left="5040" w:hanging="360"/>
       </w:pPr>
       <w:rPr>
-        <w:rFonts w:ascii="Wingdings" w:hAnsi="Wingdings" w:hint="default"/>
+        <w:rFonts w:hint="default" w:ascii="Wingdings" w:hAnsi="Wingdings"/>
         <w:sz w:val="20"/>
       </w:rPr>
     </w:lvl>
@@ -3864,7 +3885,7 @@
         <w:ind w:left="5760" w:hanging="360"/>
       </w:pPr>
       <w:rPr>
-        <w:rFonts w:ascii="Wingdings" w:hAnsi="Wingdings" w:hint="default"/>
+        <w:rFonts w:hint="default" w:ascii="Wingdings" w:hAnsi="Wingdings"/>
         <w:sz w:val="20"/>
       </w:rPr>
     </w:lvl>
@@ -3880,7 +3901,7 @@
         <w:ind w:left="6480" w:hanging="360"/>
       </w:pPr>
       <w:rPr>
-        <w:rFonts w:ascii="Wingdings" w:hAnsi="Wingdings" w:hint="default"/>
+        <w:rFonts w:hint="default" w:ascii="Wingdings" w:hAnsi="Wingdings"/>
         <w:sz w:val="20"/>
       </w:rPr>
     </w:lvl>
@@ -3901,7 +3922,7 @@
         <w:ind w:left="720" w:hanging="360"/>
       </w:pPr>
       <w:rPr>
-        <w:rFonts w:ascii="Symbol" w:hAnsi="Symbol" w:hint="default"/>
+        <w:rFonts w:hint="default" w:ascii="Symbol" w:hAnsi="Symbol"/>
         <w:sz w:val="20"/>
       </w:rPr>
     </w:lvl>
@@ -3917,7 +3938,7 @@
         <w:ind w:left="1440" w:hanging="360"/>
       </w:pPr>
       <w:rPr>
-        <w:rFonts w:ascii="Courier New" w:hAnsi="Courier New" w:hint="default"/>
+        <w:rFonts w:hint="default" w:ascii="Courier New" w:hAnsi="Courier New"/>
         <w:sz w:val="20"/>
       </w:rPr>
     </w:lvl>
@@ -3933,7 +3954,7 @@
         <w:ind w:left="2160" w:hanging="360"/>
       </w:pPr>
       <w:rPr>
-        <w:rFonts w:ascii="Wingdings" w:hAnsi="Wingdings" w:hint="default"/>
+        <w:rFonts w:hint="default" w:ascii="Wingdings" w:hAnsi="Wingdings"/>
         <w:sz w:val="20"/>
       </w:rPr>
     </w:lvl>
@@ -3949,7 +3970,7 @@
         <w:ind w:left="2880" w:hanging="360"/>
       </w:pPr>
       <w:rPr>
-        <w:rFonts w:ascii="Wingdings" w:hAnsi="Wingdings" w:hint="default"/>
+        <w:rFonts w:hint="default" w:ascii="Wingdings" w:hAnsi="Wingdings"/>
         <w:sz w:val="20"/>
       </w:rPr>
     </w:lvl>
@@ -3965,7 +3986,7 @@
         <w:ind w:left="3600" w:hanging="360"/>
       </w:pPr>
       <w:rPr>
-        <w:rFonts w:ascii="Wingdings" w:hAnsi="Wingdings" w:hint="default"/>
+        <w:rFonts w:hint="default" w:ascii="Wingdings" w:hAnsi="Wingdings"/>
         <w:sz w:val="20"/>
       </w:rPr>
     </w:lvl>
@@ -3981,7 +4002,7 @@
         <w:ind w:left="4320" w:hanging="360"/>
       </w:pPr>
       <w:rPr>
-        <w:rFonts w:ascii="Wingdings" w:hAnsi="Wingdings" w:hint="default"/>
+        <w:rFonts w:hint="default" w:ascii="Wingdings" w:hAnsi="Wingdings"/>
         <w:sz w:val="20"/>
       </w:rPr>
     </w:lvl>
@@ -3997,7 +4018,7 @@
         <w:ind w:left="5040" w:hanging="360"/>
       </w:pPr>
       <w:rPr>
-        <w:rFonts w:ascii="Wingdings" w:hAnsi="Wingdings" w:hint="default"/>
+        <w:rFonts w:hint="default" w:ascii="Wingdings" w:hAnsi="Wingdings"/>
         <w:sz w:val="20"/>
       </w:rPr>
     </w:lvl>
@@ -4013,7 +4034,7 @@
         <w:ind w:left="5760" w:hanging="360"/>
       </w:pPr>
       <w:rPr>
-        <w:rFonts w:ascii="Wingdings" w:hAnsi="Wingdings" w:hint="default"/>
+        <w:rFonts w:hint="default" w:ascii="Wingdings" w:hAnsi="Wingdings"/>
         <w:sz w:val="20"/>
       </w:rPr>
     </w:lvl>
@@ -4029,7 +4050,7 @@
         <w:ind w:left="6480" w:hanging="360"/>
       </w:pPr>
       <w:rPr>
-        <w:rFonts w:ascii="Wingdings" w:hAnsi="Wingdings" w:hint="default"/>
+        <w:rFonts w:hint="default" w:ascii="Wingdings" w:hAnsi="Wingdings"/>
         <w:sz w:val="20"/>
       </w:rPr>
     </w:lvl>
@@ -4050,7 +4071,7 @@
         <w:ind w:left="720" w:hanging="360"/>
       </w:pPr>
       <w:rPr>
-        <w:rFonts w:ascii="Symbol" w:hAnsi="Symbol" w:hint="default"/>
+        <w:rFonts w:hint="default" w:ascii="Symbol" w:hAnsi="Symbol"/>
         <w:sz w:val="20"/>
       </w:rPr>
     </w:lvl>
@@ -4066,7 +4087,7 @@
         <w:ind w:left="1440" w:hanging="360"/>
       </w:pPr>
       <w:rPr>
-        <w:rFonts w:ascii="Courier New" w:hAnsi="Courier New" w:hint="default"/>
+        <w:rFonts w:hint="default" w:ascii="Courier New" w:hAnsi="Courier New"/>
         <w:sz w:val="20"/>
       </w:rPr>
     </w:lvl>
@@ -4082,7 +4103,7 @@
         <w:ind w:left="2160" w:hanging="360"/>
       </w:pPr>
       <w:rPr>
-        <w:rFonts w:ascii="Wingdings" w:hAnsi="Wingdings" w:hint="default"/>
+        <w:rFonts w:hint="default" w:ascii="Wingdings" w:hAnsi="Wingdings"/>
         <w:sz w:val="20"/>
       </w:rPr>
     </w:lvl>
@@ -4098,7 +4119,7 @@
         <w:ind w:left="2880" w:hanging="360"/>
       </w:pPr>
       <w:rPr>
-        <w:rFonts w:ascii="Wingdings" w:hAnsi="Wingdings" w:hint="default"/>
+        <w:rFonts w:hint="default" w:ascii="Wingdings" w:hAnsi="Wingdings"/>
         <w:sz w:val="20"/>
       </w:rPr>
     </w:lvl>
@@ -4114,7 +4135,7 @@
         <w:ind w:left="3600" w:hanging="360"/>
       </w:pPr>
       <w:rPr>
-        <w:rFonts w:ascii="Wingdings" w:hAnsi="Wingdings" w:hint="default"/>
+        <w:rFonts w:hint="default" w:ascii="Wingdings" w:hAnsi="Wingdings"/>
         <w:sz w:val="20"/>
       </w:rPr>
     </w:lvl>
@@ -4130,7 +4151,7 @@
         <w:ind w:left="4320" w:hanging="360"/>
       </w:pPr>
       <w:rPr>
-        <w:rFonts w:ascii="Wingdings" w:hAnsi="Wingdings" w:hint="default"/>
+        <w:rFonts w:hint="default" w:ascii="Wingdings" w:hAnsi="Wingdings"/>
         <w:sz w:val="20"/>
       </w:rPr>
     </w:lvl>
@@ -4146,7 +4167,7 @@
         <w:ind w:left="5040" w:hanging="360"/>
       </w:pPr>
       <w:rPr>
-        <w:rFonts w:ascii="Wingdings" w:hAnsi="Wingdings" w:hint="default"/>
+        <w:rFonts w:hint="default" w:ascii="Wingdings" w:hAnsi="Wingdings"/>
         <w:sz w:val="20"/>
       </w:rPr>
     </w:lvl>
@@ -4162,7 +4183,7 @@
         <w:ind w:left="5760" w:hanging="360"/>
       </w:pPr>
       <w:rPr>
-        <w:rFonts w:ascii="Wingdings" w:hAnsi="Wingdings" w:hint="default"/>
+        <w:rFonts w:hint="default" w:ascii="Wingdings" w:hAnsi="Wingdings"/>
         <w:sz w:val="20"/>
       </w:rPr>
     </w:lvl>
@@ -4178,7 +4199,7 @@
         <w:ind w:left="6480" w:hanging="360"/>
       </w:pPr>
       <w:rPr>
-        <w:rFonts w:ascii="Wingdings" w:hAnsi="Wingdings" w:hint="default"/>
+        <w:rFonts w:hint="default" w:ascii="Wingdings" w:hAnsi="Wingdings"/>
         <w:sz w:val="20"/>
       </w:rPr>
     </w:lvl>
@@ -4199,7 +4220,7 @@
         <w:ind w:left="720" w:hanging="360"/>
       </w:pPr>
       <w:rPr>
-        <w:rFonts w:ascii="Symbol" w:hAnsi="Symbol" w:hint="default"/>
+        <w:rFonts w:hint="default" w:ascii="Symbol" w:hAnsi="Symbol"/>
         <w:sz w:val="20"/>
       </w:rPr>
     </w:lvl>
@@ -4215,7 +4236,7 @@
         <w:ind w:left="1440" w:hanging="360"/>
       </w:pPr>
       <w:rPr>
-        <w:rFonts w:ascii="Courier New" w:hAnsi="Courier New" w:hint="default"/>
+        <w:rFonts w:hint="default" w:ascii="Courier New" w:hAnsi="Courier New"/>
         <w:sz w:val="20"/>
       </w:rPr>
     </w:lvl>
@@ -4231,7 +4252,7 @@
         <w:ind w:left="2160" w:hanging="360"/>
       </w:pPr>
       <w:rPr>
-        <w:rFonts w:ascii="Wingdings" w:hAnsi="Wingdings" w:hint="default"/>
+        <w:rFonts w:hint="default" w:ascii="Wingdings" w:hAnsi="Wingdings"/>
         <w:sz w:val="20"/>
       </w:rPr>
     </w:lvl>
@@ -4247,7 +4268,7 @@
         <w:ind w:left="2880" w:hanging="360"/>
       </w:pPr>
       <w:rPr>
-        <w:rFonts w:ascii="Wingdings" w:hAnsi="Wingdings" w:hint="default"/>
+        <w:rFonts w:hint="default" w:ascii="Wingdings" w:hAnsi="Wingdings"/>
         <w:sz w:val="20"/>
       </w:rPr>
     </w:lvl>
@@ -4263,7 +4284,7 @@
         <w:ind w:left="3600" w:hanging="360"/>
       </w:pPr>
       <w:rPr>
-        <w:rFonts w:ascii="Wingdings" w:hAnsi="Wingdings" w:hint="default"/>
+        <w:rFonts w:hint="default" w:ascii="Wingdings" w:hAnsi="Wingdings"/>
         <w:sz w:val="20"/>
       </w:rPr>
     </w:lvl>
@@ -4279,7 +4300,7 @@
         <w:ind w:left="4320" w:hanging="360"/>
       </w:pPr>
       <w:rPr>
-        <w:rFonts w:ascii="Wingdings" w:hAnsi="Wingdings" w:hint="default"/>
+        <w:rFonts w:hint="default" w:ascii="Wingdings" w:hAnsi="Wingdings"/>
         <w:sz w:val="20"/>
       </w:rPr>
     </w:lvl>
@@ -4295,7 +4316,7 @@
         <w:ind w:left="5040" w:hanging="360"/>
       </w:pPr>
       <w:rPr>
-        <w:rFonts w:ascii="Wingdings" w:hAnsi="Wingdings" w:hint="default"/>
+        <w:rFonts w:hint="default" w:ascii="Wingdings" w:hAnsi="Wingdings"/>
         <w:sz w:val="20"/>
       </w:rPr>
     </w:lvl>
@@ -4311,7 +4332,7 @@
         <w:ind w:left="5760" w:hanging="360"/>
       </w:pPr>
       <w:rPr>
-        <w:rFonts w:ascii="Wingdings" w:hAnsi="Wingdings" w:hint="default"/>
+        <w:rFonts w:hint="default" w:ascii="Wingdings" w:hAnsi="Wingdings"/>
         <w:sz w:val="20"/>
       </w:rPr>
     </w:lvl>
@@ -4327,7 +4348,7 @@
         <w:ind w:left="6480" w:hanging="360"/>
       </w:pPr>
       <w:rPr>
-        <w:rFonts w:ascii="Wingdings" w:hAnsi="Wingdings" w:hint="default"/>
+        <w:rFonts w:hint="default" w:ascii="Wingdings" w:hAnsi="Wingdings"/>
         <w:sz w:val="20"/>
       </w:rPr>
     </w:lvl>
@@ -4348,7 +4369,7 @@
         <w:ind w:left="720" w:hanging="360"/>
       </w:pPr>
       <w:rPr>
-        <w:rFonts w:ascii="Symbol" w:hAnsi="Symbol" w:hint="default"/>
+        <w:rFonts w:hint="default" w:ascii="Symbol" w:hAnsi="Symbol"/>
         <w:sz w:val="20"/>
       </w:rPr>
     </w:lvl>
@@ -4364,7 +4385,7 @@
         <w:ind w:left="1440" w:hanging="360"/>
       </w:pPr>
       <w:rPr>
-        <w:rFonts w:ascii="Courier New" w:hAnsi="Courier New" w:hint="default"/>
+        <w:rFonts w:hint="default" w:ascii="Courier New" w:hAnsi="Courier New"/>
         <w:sz w:val="20"/>
       </w:rPr>
     </w:lvl>
@@ -4380,7 +4401,7 @@
         <w:ind w:left="2160" w:hanging="360"/>
       </w:pPr>
       <w:rPr>
-        <w:rFonts w:ascii="Wingdings" w:hAnsi="Wingdings" w:hint="default"/>
+        <w:rFonts w:hint="default" w:ascii="Wingdings" w:hAnsi="Wingdings"/>
         <w:sz w:val="20"/>
       </w:rPr>
     </w:lvl>
@@ -4396,7 +4417,7 @@
         <w:ind w:left="2880" w:hanging="360"/>
       </w:pPr>
       <w:rPr>
-        <w:rFonts w:ascii="Wingdings" w:hAnsi="Wingdings" w:hint="default"/>
+        <w:rFonts w:hint="default" w:ascii="Wingdings" w:hAnsi="Wingdings"/>
         <w:sz w:val="20"/>
       </w:rPr>
     </w:lvl>
@@ -4412,7 +4433,7 @@
         <w:ind w:left="3600" w:hanging="360"/>
       </w:pPr>
       <w:rPr>
-        <w:rFonts w:ascii="Wingdings" w:hAnsi="Wingdings" w:hint="default"/>
+        <w:rFonts w:hint="default" w:ascii="Wingdings" w:hAnsi="Wingdings"/>
         <w:sz w:val="20"/>
       </w:rPr>
     </w:lvl>
@@ -4428,7 +4449,7 @@
         <w:ind w:left="4320" w:hanging="360"/>
       </w:pPr>
       <w:rPr>
-        <w:rFonts w:ascii="Wingdings" w:hAnsi="Wingdings" w:hint="default"/>
+        <w:rFonts w:hint="default" w:ascii="Wingdings" w:hAnsi="Wingdings"/>
         <w:sz w:val="20"/>
       </w:rPr>
     </w:lvl>
@@ -4444,7 +4465,7 @@
         <w:ind w:left="5040" w:hanging="360"/>
       </w:pPr>
       <w:rPr>
-        <w:rFonts w:ascii="Wingdings" w:hAnsi="Wingdings" w:hint="default"/>
+        <w:rFonts w:hint="default" w:ascii="Wingdings" w:hAnsi="Wingdings"/>
         <w:sz w:val="20"/>
       </w:rPr>
     </w:lvl>
@@ -4460,7 +4481,7 @@
         <w:ind w:left="5760" w:hanging="360"/>
       </w:pPr>
       <w:rPr>
-        <w:rFonts w:ascii="Wingdings" w:hAnsi="Wingdings" w:hint="default"/>
+        <w:rFonts w:hint="default" w:ascii="Wingdings" w:hAnsi="Wingdings"/>
         <w:sz w:val="20"/>
       </w:rPr>
     </w:lvl>
@@ -4476,7 +4497,7 @@
         <w:ind w:left="6480" w:hanging="360"/>
       </w:pPr>
       <w:rPr>
-        <w:rFonts w:ascii="Wingdings" w:hAnsi="Wingdings" w:hint="default"/>
+        <w:rFonts w:hint="default" w:ascii="Wingdings" w:hAnsi="Wingdings"/>
         <w:sz w:val="20"/>
       </w:rPr>
     </w:lvl>
@@ -4527,11 +4548,11 @@
 </file>
 
 <file path=word/styles.xml><?xml version="1.0" encoding="utf-8"?>
-<w:styles xmlns:mc="http://schemas.openxmlformats.org/markup-compatibility/2006" xmlns:r="http://schemas.openxmlformats.org/officeDocument/2006/relationships" xmlns:w="http://schemas.openxmlformats.org/wordprocessingml/2006/main" xmlns:w14="http://schemas.microsoft.com/office/word/2010/wordml" xmlns:w15="http://schemas.microsoft.com/office/word/2012/wordml" xmlns:w16cex="http://schemas.microsoft.com/office/word/2018/wordml/cex" xmlns:w16cid="http://schemas.microsoft.com/office/word/2016/wordml/cid" xmlns:w16="http://schemas.microsoft.com/office/word/2018/wordml" xmlns:w16du="http://schemas.microsoft.com/office/word/2023/wordml/word16du" xmlns:w16sdtdh="http://schemas.microsoft.com/office/word/2020/wordml/sdtdatahash" xmlns:w16sdtfl="http://schemas.microsoft.com/office/word/2024/wordml/sdtformatlock" xmlns:w16se="http://schemas.microsoft.com/office/word/2015/wordml/symex" mc:Ignorable="w14 w15 w16se w16cid w16 w16cex w16sdtdh w16sdtfl w16du">
+<w:styles xmlns:wp14="http://schemas.microsoft.com/office/word/2010/wordprocessingDrawing" xmlns:mc="http://schemas.openxmlformats.org/markup-compatibility/2006" xmlns:r="http://schemas.openxmlformats.org/officeDocument/2006/relationships" xmlns:w="http://schemas.openxmlformats.org/wordprocessingml/2006/main" xmlns:w14="http://schemas.microsoft.com/office/word/2010/wordml" xmlns:w15="http://schemas.microsoft.com/office/word/2012/wordml" xmlns:w16cex="http://schemas.microsoft.com/office/word/2018/wordml/cex" xmlns:w16cid="http://schemas.microsoft.com/office/word/2016/wordml/cid" xmlns:w16="http://schemas.microsoft.com/office/word/2018/wordml" xmlns:w16du="http://schemas.microsoft.com/office/word/2023/wordml/word16du" xmlns:w16sdtdh="http://schemas.microsoft.com/office/word/2020/wordml/sdtdatahash" xmlns:w16sdtfl="http://schemas.microsoft.com/office/word/2024/wordml/sdtformatlock" xmlns:w16se="http://schemas.microsoft.com/office/word/2015/wordml/symex" mc:Ignorable="w14 w15 w16se w16cid w16 w16cex w16sdtdh w16sdtfl w16du wp14">
   <w:docDefaults>
     <w:rPrDefault>
       <w:rPr>
-        <w:rFonts w:asciiTheme="minorHAnsi" w:eastAsiaTheme="minorHAnsi" w:hAnsiTheme="minorHAnsi" w:cstheme="minorBidi"/>
+        <w:rFonts w:asciiTheme="minorHAnsi" w:hAnsiTheme="minorHAnsi" w:eastAsiaTheme="minorHAnsi" w:cstheme="minorBidi"/>
         <w:kern w:val="2"/>
         <w:sz w:val="24"/>
         <w:szCs w:val="24"/>
@@ -4548,14 +4569,14 @@
   <w:latentStyles w:defLockedState="0" w:defUIPriority="99" w:defSemiHidden="0" w:defUnhideWhenUsed="0" w:defQFormat="0" w:count="376">
     <w:lsdException w:name="Normal" w:uiPriority="0" w:qFormat="1"/>
     <w:lsdException w:name="heading 1" w:uiPriority="9" w:qFormat="1"/>
-    <w:lsdException w:name="heading 2" w:semiHidden="1" w:uiPriority="9" w:unhideWhenUsed="1" w:qFormat="1"/>
-    <w:lsdException w:name="heading 3" w:semiHidden="1" w:uiPriority="9" w:unhideWhenUsed="1" w:qFormat="1"/>
-    <w:lsdException w:name="heading 4" w:semiHidden="1" w:uiPriority="9" w:unhideWhenUsed="1" w:qFormat="1"/>
-    <w:lsdException w:name="heading 5" w:semiHidden="1" w:uiPriority="9" w:unhideWhenUsed="1" w:qFormat="1"/>
-    <w:lsdException w:name="heading 6" w:semiHidden="1" w:uiPriority="9" w:unhideWhenUsed="1" w:qFormat="1"/>
-    <w:lsdException w:name="heading 7" w:semiHidden="1" w:uiPriority="9" w:unhideWhenUsed="1" w:qFormat="1"/>
-    <w:lsdException w:name="heading 8" w:semiHidden="1" w:uiPriority="9" w:unhideWhenUsed="1" w:qFormat="1"/>
-    <w:lsdException w:name="heading 9" w:semiHidden="1" w:uiPriority="9" w:unhideWhenUsed="1" w:qFormat="1"/>
+    <w:lsdException w:name="heading 2" w:uiPriority="9" w:semiHidden="1" w:unhideWhenUsed="1" w:qFormat="1"/>
+    <w:lsdException w:name="heading 3" w:uiPriority="9" w:semiHidden="1" w:unhideWhenUsed="1" w:qFormat="1"/>
+    <w:lsdException w:name="heading 4" w:uiPriority="9" w:semiHidden="1" w:unhideWhenUsed="1" w:qFormat="1"/>
+    <w:lsdException w:name="heading 5" w:uiPriority="9" w:semiHidden="1" w:unhideWhenUsed="1" w:qFormat="1"/>
+    <w:lsdException w:name="heading 6" w:uiPriority="9" w:semiHidden="1" w:unhideWhenUsed="1" w:qFormat="1"/>
+    <w:lsdException w:name="heading 7" w:uiPriority="9" w:semiHidden="1" w:unhideWhenUsed="1" w:qFormat="1"/>
+    <w:lsdException w:name="heading 8" w:uiPriority="9" w:semiHidden="1" w:unhideWhenUsed="1" w:qFormat="1"/>
+    <w:lsdException w:name="heading 9" w:uiPriority="9" w:semiHidden="1" w:unhideWhenUsed="1" w:qFormat="1"/>
     <w:lsdException w:name="index 1" w:semiHidden="1" w:unhideWhenUsed="1"/>
     <w:lsdException w:name="index 2" w:semiHidden="1" w:unhideWhenUsed="1"/>
     <w:lsdException w:name="index 3" w:semiHidden="1" w:unhideWhenUsed="1"/>
@@ -4565,22 +4586,22 @@
     <w:lsdException w:name="index 7" w:semiHidden="1" w:unhideWhenUsed="1"/>
     <w:lsdException w:name="index 8" w:semiHidden="1" w:unhideWhenUsed="1"/>
     <w:lsdException w:name="index 9" w:semiHidden="1" w:unhideWhenUsed="1"/>
-    <w:lsdException w:name="toc 1" w:semiHidden="1" w:uiPriority="39" w:unhideWhenUsed="1"/>
-    <w:lsdException w:name="toc 2" w:semiHidden="1" w:uiPriority="39" w:unhideWhenUsed="1"/>
-    <w:lsdException w:name="toc 3" w:semiHidden="1" w:uiPriority="39" w:unhideWhenUsed="1"/>
-    <w:lsdException w:name="toc 4" w:semiHidden="1" w:uiPriority="39" w:unhideWhenUsed="1"/>
-    <w:lsdException w:name="toc 5" w:semiHidden="1" w:uiPriority="39" w:unhideWhenUsed="1"/>
-    <w:lsdException w:name="toc 6" w:semiHidden="1" w:uiPriority="39" w:unhideWhenUsed="1"/>
-    <w:lsdException w:name="toc 7" w:semiHidden="1" w:uiPriority="39" w:unhideWhenUsed="1"/>
-    <w:lsdException w:name="toc 8" w:semiHidden="1" w:uiPriority="39" w:unhideWhenUsed="1"/>
-    <w:lsdException w:name="toc 9" w:semiHidden="1" w:uiPriority="39" w:unhideWhenUsed="1"/>
+    <w:lsdException w:name="toc 1" w:uiPriority="39" w:semiHidden="1" w:unhideWhenUsed="1"/>
+    <w:lsdException w:name="toc 2" w:uiPriority="39" w:semiHidden="1" w:unhideWhenUsed="1"/>
+    <w:lsdException w:name="toc 3" w:uiPriority="39" w:semiHidden="1" w:unhideWhenUsed="1"/>
+    <w:lsdException w:name="toc 4" w:uiPriority="39" w:semiHidden="1" w:unhideWhenUsed="1"/>
+    <w:lsdException w:name="toc 5" w:uiPriority="39" w:semiHidden="1" w:unhideWhenUsed="1"/>
+    <w:lsdException w:name="toc 6" w:uiPriority="39" w:semiHidden="1" w:unhideWhenUsed="1"/>
+    <w:lsdException w:name="toc 7" w:uiPriority="39" w:semiHidden="1" w:unhideWhenUsed="1"/>
+    <w:lsdException w:name="toc 8" w:uiPriority="39" w:semiHidden="1" w:unhideWhenUsed="1"/>
+    <w:lsdException w:name="toc 9" w:uiPriority="39" w:semiHidden="1" w:unhideWhenUsed="1"/>
     <w:lsdException w:name="Normal Indent" w:semiHidden="1" w:unhideWhenUsed="1"/>
     <w:lsdException w:name="footnote text" w:semiHidden="1" w:unhideWhenUsed="1"/>
     <w:lsdException w:name="annotation text" w:semiHidden="1" w:unhideWhenUsed="1"/>
     <w:lsdException w:name="header" w:semiHidden="1" w:unhideWhenUsed="1"/>
     <w:lsdException w:name="footer" w:semiHidden="1" w:unhideWhenUsed="1"/>
     <w:lsdException w:name="index heading" w:semiHidden="1" w:unhideWhenUsed="1"/>
-    <w:lsdException w:name="caption" w:semiHidden="1" w:uiPriority="35" w:unhideWhenUsed="1" w:qFormat="1"/>
+    <w:lsdException w:name="caption" w:uiPriority="35" w:semiHidden="1" w:unhideWhenUsed="1" w:qFormat="1"/>
     <w:lsdException w:name="table of figures" w:semiHidden="1" w:unhideWhenUsed="1"/>
     <w:lsdException w:name="envelope address" w:semiHidden="1" w:unhideWhenUsed="1"/>
     <w:lsdException w:name="envelope return" w:semiHidden="1" w:unhideWhenUsed="1"/>
@@ -4611,7 +4632,7 @@
     <w:lsdException w:name="Title" w:uiPriority="10" w:qFormat="1"/>
     <w:lsdException w:name="Closing" w:semiHidden="1" w:unhideWhenUsed="1"/>
     <w:lsdException w:name="Signature" w:semiHidden="1" w:unhideWhenUsed="1"/>
-    <w:lsdException w:name="Default Paragraph Font" w:semiHidden="1" w:uiPriority="1" w:unhideWhenUsed="1"/>
+    <w:lsdException w:name="Default Paragraph Font" w:uiPriority="1" w:semiHidden="1" w:unhideWhenUsed="1"/>
     <w:lsdException w:name="Body Text" w:semiHidden="1" w:unhideWhenUsed="1"/>
     <w:lsdException w:name="Body Text Indent" w:semiHidden="1" w:unhideWhenUsed="1"/>
     <w:lsdException w:name="List Continue" w:semiHidden="1" w:unhideWhenUsed="1"/>
@@ -4811,8 +4832,8 @@
     <w:lsdException w:name="Subtle Reference" w:uiPriority="31" w:qFormat="1"/>
     <w:lsdException w:name="Intense Reference" w:uiPriority="32" w:qFormat="1"/>
     <w:lsdException w:name="Book Title" w:uiPriority="33" w:qFormat="1"/>
-    <w:lsdException w:name="Bibliography" w:semiHidden="1" w:uiPriority="37" w:unhideWhenUsed="1"/>
-    <w:lsdException w:name="TOC Heading" w:semiHidden="1" w:uiPriority="39" w:unhideWhenUsed="1" w:qFormat="1"/>
+    <w:lsdException w:name="Bibliography" w:uiPriority="37" w:semiHidden="1" w:unhideWhenUsed="1"/>
+    <w:lsdException w:name="TOC Heading" w:uiPriority="39" w:semiHidden="1" w:unhideWhenUsed="1" w:qFormat="1"/>
     <w:lsdException w:name="Plain Table 1" w:uiPriority="41"/>
     <w:lsdException w:name="Plain Table 2" w:uiPriority="42"/>
     <w:lsdException w:name="Plain Table 3" w:uiPriority="43"/>
@@ -4923,7 +4944,7 @@
     <w:lsdException w:name="Unresolved Mention" w:semiHidden="1" w:unhideWhenUsed="1"/>
     <w:lsdException w:name="Smart Link" w:semiHidden="1" w:unhideWhenUsed="1"/>
   </w:latentStyles>
-  <w:style w:type="paragraph" w:default="1" w:styleId="Normln">
+  <w:style w:type="paragraph" w:styleId="Normln" w:default="1">
     <w:name w:val="Normal"/>
     <w:qFormat/>
   </w:style>
@@ -4942,7 +4963,7 @@
       <w:outlineLvl w:val="0"/>
     </w:pPr>
     <w:rPr>
-      <w:rFonts w:asciiTheme="majorHAnsi" w:eastAsiaTheme="majorEastAsia" w:hAnsiTheme="majorHAnsi" w:cstheme="majorBidi"/>
+      <w:rFonts w:asciiTheme="majorHAnsi" w:hAnsiTheme="majorHAnsi" w:eastAsiaTheme="majorEastAsia" w:cstheme="majorBidi"/>
       <w:color w:val="0F4761" w:themeColor="accent1" w:themeShade="BF"/>
       <w:sz w:val="40"/>
       <w:szCs w:val="40"/>
@@ -4964,7 +4985,7 @@
       <w:outlineLvl w:val="1"/>
     </w:pPr>
     <w:rPr>
-      <w:rFonts w:asciiTheme="majorHAnsi" w:eastAsiaTheme="majorEastAsia" w:hAnsiTheme="majorHAnsi" w:cstheme="majorBidi"/>
+      <w:rFonts w:asciiTheme="majorHAnsi" w:hAnsiTheme="majorHAnsi" w:eastAsiaTheme="majorEastAsia" w:cstheme="majorBidi"/>
       <w:color w:val="0F4761" w:themeColor="accent1" w:themeShade="BF"/>
       <w:sz w:val="32"/>
       <w:szCs w:val="32"/>
@@ -5124,12 +5145,12 @@
       <w:color w:val="272727" w:themeColor="text1" w:themeTint="D8"/>
     </w:rPr>
   </w:style>
-  <w:style w:type="character" w:default="1" w:styleId="Standardnpsmoodstavce">
+  <w:style w:type="character" w:styleId="Standardnpsmoodstavce" w:default="1">
     <w:name w:val="Default Paragraph Font"/>
     <w:uiPriority w:val="1"/>
     <w:unhideWhenUsed/>
   </w:style>
-  <w:style w:type="table" w:default="1" w:styleId="Normlntabulka">
+  <w:style w:type="table" w:styleId="Normlntabulka" w:default="1">
     <w:name w:val="Normal Table"/>
     <w:uiPriority w:val="99"/>
     <w:semiHidden/>
@@ -5144,39 +5165,39 @@
       </w:tblCellMar>
     </w:tblPr>
   </w:style>
-  <w:style w:type="numbering" w:default="1" w:styleId="Bezseznamu">
+  <w:style w:type="numbering" w:styleId="Bezseznamu" w:default="1">
     <w:name w:val="No List"/>
     <w:uiPriority w:val="99"/>
     <w:semiHidden/>
     <w:unhideWhenUsed/>
   </w:style>
-  <w:style w:type="character" w:customStyle="1" w:styleId="Nadpis1Char">
+  <w:style w:type="character" w:styleId="Nadpis1Char" w:customStyle="1">
     <w:name w:val="Nadpis 1 Char"/>
     <w:basedOn w:val="Standardnpsmoodstavce"/>
     <w:link w:val="Nadpis1"/>
     <w:uiPriority w:val="9"/>
     <w:rsid w:val="00FF37F8"/>
     <w:rPr>
-      <w:rFonts w:asciiTheme="majorHAnsi" w:eastAsiaTheme="majorEastAsia" w:hAnsiTheme="majorHAnsi" w:cstheme="majorBidi"/>
+      <w:rFonts w:asciiTheme="majorHAnsi" w:hAnsiTheme="majorHAnsi" w:eastAsiaTheme="majorEastAsia" w:cstheme="majorBidi"/>
       <w:color w:val="0F4761" w:themeColor="accent1" w:themeShade="BF"/>
       <w:sz w:val="40"/>
       <w:szCs w:val="40"/>
     </w:rPr>
   </w:style>
-  <w:style w:type="character" w:customStyle="1" w:styleId="Nadpis2Char">
+  <w:style w:type="character" w:styleId="Nadpis2Char" w:customStyle="1">
     <w:name w:val="Nadpis 2 Char"/>
     <w:basedOn w:val="Standardnpsmoodstavce"/>
     <w:link w:val="Nadpis2"/>
     <w:uiPriority w:val="9"/>
     <w:rsid w:val="00FF37F8"/>
     <w:rPr>
-      <w:rFonts w:asciiTheme="majorHAnsi" w:eastAsiaTheme="majorEastAsia" w:hAnsiTheme="majorHAnsi" w:cstheme="majorBidi"/>
+      <w:rFonts w:asciiTheme="majorHAnsi" w:hAnsiTheme="majorHAnsi" w:eastAsiaTheme="majorEastAsia" w:cstheme="majorBidi"/>
       <w:color w:val="0F4761" w:themeColor="accent1" w:themeShade="BF"/>
       <w:sz w:val="32"/>
       <w:szCs w:val="32"/>
     </w:rPr>
   </w:style>
-  <w:style w:type="character" w:customStyle="1" w:styleId="Nadpis3Char">
+  <w:style w:type="character" w:styleId="Nadpis3Char" w:customStyle="1">
     <w:name w:val="Nadpis 3 Char"/>
     <w:basedOn w:val="Standardnpsmoodstavce"/>
     <w:link w:val="Nadpis3"/>
@@ -5189,7 +5210,7 @@
       <w:szCs w:val="28"/>
     </w:rPr>
   </w:style>
-  <w:style w:type="character" w:customStyle="1" w:styleId="Nadpis4Char">
+  <w:style w:type="character" w:styleId="Nadpis4Char" w:customStyle="1">
     <w:name w:val="Nadpis 4 Char"/>
     <w:basedOn w:val="Standardnpsmoodstavce"/>
     <w:link w:val="Nadpis4"/>
@@ -5203,7 +5224,7 @@
       <w:color w:val="0F4761" w:themeColor="accent1" w:themeShade="BF"/>
     </w:rPr>
   </w:style>
-  <w:style w:type="character" w:customStyle="1" w:styleId="Nadpis5Char">
+  <w:style w:type="character" w:styleId="Nadpis5Char" w:customStyle="1">
     <w:name w:val="Nadpis 5 Char"/>
     <w:basedOn w:val="Standardnpsmoodstavce"/>
     <w:link w:val="Nadpis5"/>
@@ -5215,7 +5236,7 @@
       <w:color w:val="0F4761" w:themeColor="accent1" w:themeShade="BF"/>
     </w:rPr>
   </w:style>
-  <w:style w:type="character" w:customStyle="1" w:styleId="Nadpis6Char">
+  <w:style w:type="character" w:styleId="Nadpis6Char" w:customStyle="1">
     <w:name w:val="Nadpis 6 Char"/>
     <w:basedOn w:val="Standardnpsmoodstavce"/>
     <w:link w:val="Nadpis6"/>
@@ -5229,7 +5250,7 @@
       <w:color w:val="595959" w:themeColor="text1" w:themeTint="A6"/>
     </w:rPr>
   </w:style>
-  <w:style w:type="character" w:customStyle="1" w:styleId="Nadpis7Char">
+  <w:style w:type="character" w:styleId="Nadpis7Char" w:customStyle="1">
     <w:name w:val="Nadpis 7 Char"/>
     <w:basedOn w:val="Standardnpsmoodstavce"/>
     <w:link w:val="Nadpis7"/>
@@ -5241,7 +5262,7 @@
       <w:color w:val="595959" w:themeColor="text1" w:themeTint="A6"/>
     </w:rPr>
   </w:style>
-  <w:style w:type="character" w:customStyle="1" w:styleId="Nadpis8Char">
+  <w:style w:type="character" w:styleId="Nadpis8Char" w:customStyle="1">
     <w:name w:val="Nadpis 8 Char"/>
     <w:basedOn w:val="Standardnpsmoodstavce"/>
     <w:link w:val="Nadpis8"/>
@@ -5255,7 +5276,7 @@
       <w:color w:val="272727" w:themeColor="text1" w:themeTint="D8"/>
     </w:rPr>
   </w:style>
-  <w:style w:type="character" w:customStyle="1" w:styleId="Nadpis9Char">
+  <w:style w:type="character" w:styleId="Nadpis9Char" w:customStyle="1">
     <w:name w:val="Nadpis 9 Char"/>
     <w:basedOn w:val="Standardnpsmoodstavce"/>
     <w:link w:val="Nadpis9"/>
@@ -5280,21 +5301,21 @@
       <w:contextualSpacing/>
     </w:pPr>
     <w:rPr>
-      <w:rFonts w:asciiTheme="majorHAnsi" w:eastAsiaTheme="majorEastAsia" w:hAnsiTheme="majorHAnsi" w:cstheme="majorBidi"/>
+      <w:rFonts w:asciiTheme="majorHAnsi" w:hAnsiTheme="majorHAnsi" w:eastAsiaTheme="majorEastAsia" w:cstheme="majorBidi"/>
       <w:spacing w:val="-10"/>
       <w:kern w:val="28"/>
       <w:sz w:val="56"/>
       <w:szCs w:val="56"/>
     </w:rPr>
   </w:style>
-  <w:style w:type="character" w:customStyle="1" w:styleId="NzevChar">
+  <w:style w:type="character" w:styleId="NzevChar" w:customStyle="1">
     <w:name w:val="Název Char"/>
     <w:basedOn w:val="Standardnpsmoodstavce"/>
     <w:link w:val="Nzev"/>
     <w:uiPriority w:val="10"/>
     <w:rsid w:val="00FF37F8"/>
     <w:rPr>
-      <w:rFonts w:asciiTheme="majorHAnsi" w:eastAsiaTheme="majorEastAsia" w:hAnsiTheme="majorHAnsi" w:cstheme="majorBidi"/>
+      <w:rFonts w:asciiTheme="majorHAnsi" w:hAnsiTheme="majorHAnsi" w:eastAsiaTheme="majorEastAsia" w:cstheme="majorBidi"/>
       <w:spacing w:val="-10"/>
       <w:kern w:val="28"/>
       <w:sz w:val="56"/>
@@ -5322,7 +5343,7 @@
       <w:szCs w:val="28"/>
     </w:rPr>
   </w:style>
-  <w:style w:type="character" w:customStyle="1" w:styleId="PodnadpisChar">
+  <w:style w:type="character" w:styleId="PodnadpisChar" w:customStyle="1">
     <w:name w:val="Podnadpis Char"/>
     <w:basedOn w:val="Standardnpsmoodstavce"/>
     <w:link w:val="Podnadpis"/>
@@ -5354,7 +5375,7 @@
       <w:color w:val="404040" w:themeColor="text1" w:themeTint="BF"/>
     </w:rPr>
   </w:style>
-  <w:style w:type="character" w:customStyle="1" w:styleId="CittChar">
+  <w:style w:type="character" w:styleId="CittChar" w:customStyle="1">
     <w:name w:val="Citát Char"/>
     <w:basedOn w:val="Standardnpsmoodstavce"/>
     <w:link w:val="Citt"/>
@@ -5399,8 +5420,8 @@
     <w:rsid w:val="00FF37F8"/>
     <w:pPr>
       <w:pBdr>
-        <w:top w:val="single" w:sz="4" w:space="10" w:color="0F4761" w:themeColor="accent1" w:themeShade="BF"/>
-        <w:bottom w:val="single" w:sz="4" w:space="10" w:color="0F4761" w:themeColor="accent1" w:themeShade="BF"/>
+        <w:top w:val="single" w:color="0F4761" w:themeColor="accent1" w:themeShade="BF" w:sz="4" w:space="10"/>
+        <w:bottom w:val="single" w:color="0F4761" w:themeColor="accent1" w:themeShade="BF" w:sz="4" w:space="10"/>
       </w:pBdr>
       <w:spacing w:before="360" w:after="360"/>
       <w:ind w:left="864" w:right="864"/>
@@ -5412,7 +5433,7 @@
       <w:color w:val="0F4761" w:themeColor="accent1" w:themeShade="BF"/>
     </w:rPr>
   </w:style>
-  <w:style w:type="character" w:customStyle="1" w:styleId="VrazncittChar">
+  <w:style w:type="character" w:styleId="VrazncittChar" w:customStyle="1">
     <w:name w:val="Výrazný citát Char"/>
     <w:basedOn w:val="Standardnpsmoodstavce"/>
     <w:link w:val="Vrazncitt"/>
@@ -5499,7 +5520,7 @@
 </file>
 
 <file path=word/theme/theme1.xml><?xml version="1.0" encoding="utf-8"?>
-<a:theme xmlns:a="http://schemas.openxmlformats.org/drawingml/2006/main" name="Motiv Office">
+<a:theme xmlns:a="http://schemas.openxmlformats.org/drawingml/2006/main" xmlns:thm15="http://schemas.microsoft.com/office/thememl/2012/main" name="Motiv Office">
   <a:themeElements>
     <a:clrScheme name="Office">
       <a:dk1>

</xml_diff>